<commit_message>
Manual Advancement and new functions
- Manual advancement
- Added additional functions on ConfigurationID and initialization of ModelConfiguratorManager
</commit_message>
<xml_diff>
--- a/ModelConfiguratorManual.docx
+++ b/ModelConfiguratorManual.docx
@@ -131,13 +131,7 @@
         <w:t xml:space="preserve"> di un tipo</w:t>
       </w:r>
       <w:r>
-        <w:t xml:space="preserve"> (e</w:t>
-      </w:r>
-      <w:r>
-        <w:t>s: colore [rosso, blu, nero]</w:t>
-      </w:r>
-      <w:r>
-        <w:t>), da notare che tutti i valori di un tipo sono esclusivi tra loro (es. il colore non può essere rosso e blu)</w:t>
+        <w:t xml:space="preserve"> (es: colore [rosso, blu, nero]), da notare che tutti i valori di un tipo sono esclusivi tra loro (es. il colore non può essere rosso e blu)</w:t>
       </w:r>
       <w:r>
         <w:t>.</w:t>
@@ -402,29 +396,34 @@
         <w:t>ConfigurationIDBase</w:t>
       </w:r>
       <w:r>
-        <w:t>/</w:t>
-      </w:r>
-      <w:r>
         <w:rPr>
           <w:b/>
         </w:rPr>
-        <w:t>ConfigurationID</w:t>
-      </w:r>
-      <w:r>
-        <w:t>, racchiude un insieme di</w:t>
-      </w:r>
-      <w:r>
-        <w:t xml:space="preserve"> più</w:t>
-      </w:r>
-      <w:r>
-        <w:t xml:space="preserve"> ConfigValue per creare una configurazione, ha il riferimento alla definizione e le funzionalità di overlap e di confronto.</w:t>
-      </w:r>
-      <w:r>
-        <w:t xml:space="preserve"> Affinché le operazioni di confronto e di overlap avvengano correttamente, i ConfigurationID che fanno </w:t>
-      </w:r>
-      <w:r>
-        <w:lastRenderedPageBreak/>
-        <w:t>riferimento ad una stessa definizione deve avere N ConfigValue quanti sono i tipi possibili definiti nella ConfigurationDefinitions.</w:t>
+        <w:t xml:space="preserve"> </w:t>
+      </w:r>
+      <w:r>
+        <w:t xml:space="preserve">classe base che serve per identificare una </w:t>
+      </w:r>
+      <w:r>
+        <w:rPr>
+          <w:b/>
+        </w:rPr>
+        <w:t>Configuration</w:t>
+      </w:r>
+      <w:r>
+        <w:t>.</w:t>
+      </w:r>
+      <w:r>
+        <w:t xml:space="preserve"> Una specializzazione di questa classe deve implementare le operazioni di Similar, Same e Overlap e le funzioni per ottenere i valori in </w:t>
+      </w:r>
+      <w:r>
+        <w:rPr>
+          <w:i/>
+        </w:rPr>
+        <w:t>string</w:t>
+      </w:r>
+      <w:r>
+        <w:t>, indispensabili per la gestione delle configurazioni.</w:t>
       </w:r>
     </w:p>
     <w:p>
@@ -439,28 +438,77 @@
         <w:rPr>
           <w:b/>
         </w:rPr>
-        <w:t>Configuration</w:t>
+        <w:lastRenderedPageBreak/>
+        <w:t>ConfigurationID</w:t>
+      </w:r>
+      <w:r>
+        <w:t xml:space="preserve">, </w:t>
+      </w:r>
+      <w:r>
+        <w:t xml:space="preserve">è una specializzazione della classe </w:t>
+      </w:r>
+      <w:r>
+        <w:rPr>
+          <w:b/>
+        </w:rPr>
+        <w:t>ConfigurationIDBase</w:t>
       </w:r>
       <w:r>
         <w:t>,</w:t>
       </w:r>
       <w:r>
-        <w:t xml:space="preserve"> ha le funzionalità di applicazione</w:t>
-      </w:r>
-      <w:r>
-        <w:t xml:space="preserve"> tramite MaterialManager e GameObjectGroup</w:t>
-      </w:r>
-      <w:r>
-        <w:t xml:space="preserve"> sul modello</w:t>
-      </w:r>
-      <w:r>
-        <w:t xml:space="preserve"> (e di rimozione se possibile) di una configurazione. Necessità di un ConfigurationID per essere identificato</w:t>
-      </w:r>
-      <w:r>
-        <w:t xml:space="preserve"> dal ModelConfiguratorManager</w:t>
-      </w:r>
-      <w:r>
-        <w:t>.</w:t>
+        <w:rPr>
+          <w:b/>
+        </w:rPr>
+        <w:t xml:space="preserve"> </w:t>
+      </w:r>
+      <w:r>
+        <w:t xml:space="preserve">strutturato in maniera </w:t>
+      </w:r>
+      <w:r>
+        <w:rPr>
+          <w:i/>
+        </w:rPr>
+        <w:t>generica</w:t>
+      </w:r>
+      <w:r>
+        <w:t xml:space="preserve"> in modo da poter essere configurato velocemente.</w:t>
+      </w:r>
+      <w:r>
+        <w:rPr>
+          <w:b/>
+        </w:rPr>
+        <w:t xml:space="preserve"> </w:t>
+      </w:r>
+      <w:r>
+        <w:t>R</w:t>
+      </w:r>
+      <w:r>
+        <w:t>acchiude un insieme di</w:t>
+      </w:r>
+      <w:r>
+        <w:t xml:space="preserve"> più</w:t>
+      </w:r>
+      <w:r>
+        <w:t xml:space="preserve"> </w:t>
+      </w:r>
+      <w:r>
+        <w:rPr>
+          <w:b/>
+        </w:rPr>
+        <w:t>ConfigValue</w:t>
+      </w:r>
+      <w:r>
+        <w:t xml:space="preserve"> per creare una configurazione, ha il riferimento alla definizione e le funzionalità di overlap e di confronto.</w:t>
+      </w:r>
+      <w:r>
+        <w:t xml:space="preserve"> Affinché le operazioni di confronto e di </w:t>
+      </w:r>
+      <w:r>
+        <w:t>O</w:t>
+      </w:r>
+      <w:r>
+        <w:t>verlap avvengano correttamente i ConfigurationID che fanno riferimento ad una stessa definizione deve avere N ConfigValue quanti sono i tipi possibili definiti nella ConfigurationDefinitions.</w:t>
       </w:r>
     </w:p>
     <w:p>
@@ -475,25 +523,25 @@
         <w:rPr>
           <w:b/>
         </w:rPr>
-        <w:t>MaterialManager</w:t>
-      </w:r>
-      <w:r>
-        <w:t xml:space="preserve">, ha la funzionalità di applicare un </w:t>
-      </w:r>
-      <w:r>
-        <w:rPr>
-          <w:i/>
-        </w:rPr>
-        <w:t>materiale</w:t>
-      </w:r>
-      <w:r>
-        <w:t xml:space="preserve"> ad una lista di </w:t>
-      </w:r>
-      <w:r>
-        <w:rPr>
-          <w:i/>
-        </w:rPr>
-        <w:t>mesh</w:t>
+        <w:t>Configuration</w:t>
+      </w:r>
+      <w:r>
+        <w:t>,</w:t>
+      </w:r>
+      <w:r>
+        <w:t xml:space="preserve"> ha le funzionalità di applicazione</w:t>
+      </w:r>
+      <w:r>
+        <w:t xml:space="preserve"> tramite MaterialManager e GameObjectGroup</w:t>
+      </w:r>
+      <w:r>
+        <w:t xml:space="preserve"> sul modello</w:t>
+      </w:r>
+      <w:r>
+        <w:t xml:space="preserve"> (e di rimozione se possibile) di una configurazione. Necessità di un ConfigurationID per essere identificato</w:t>
+      </w:r>
+      <w:r>
+        <w:t xml:space="preserve"> dal ModelConfiguratorManager</w:t>
       </w:r>
       <w:r>
         <w:t>.</w:t>
@@ -511,19 +559,28 @@
         <w:rPr>
           <w:b/>
         </w:rPr>
-        <w:t>GameObjectGroup</w:t>
-      </w:r>
-      <w:r>
-        <w:t xml:space="preserve">, è semplicemente un raggruppamento di </w:t>
-      </w:r>
-      <w:r>
-        <w:rPr>
-          <w:i/>
-        </w:rPr>
-        <w:t>gameObject</w:t>
-      </w:r>
-      <w:r>
-        <w:t xml:space="preserve"> con la funzionalità di attivazione\disattivazione.</w:t>
+        <w:t>MaterialManager</w:t>
+      </w:r>
+      <w:r>
+        <w:t xml:space="preserve">, ha la funzionalità di applicare un </w:t>
+      </w:r>
+      <w:r>
+        <w:rPr>
+          <w:i/>
+        </w:rPr>
+        <w:t>materiale</w:t>
+      </w:r>
+      <w:r>
+        <w:t xml:space="preserve"> ad una lista di </w:t>
+      </w:r>
+      <w:r>
+        <w:rPr>
+          <w:i/>
+        </w:rPr>
+        <w:t>mesh</w:t>
+      </w:r>
+      <w:r>
+        <w:t>.</w:t>
       </w:r>
     </w:p>
     <w:p>
@@ -538,6 +595,45 @@
         <w:rPr>
           <w:b/>
         </w:rPr>
+        <w:t>GameObjectGroup</w:t>
+      </w:r>
+      <w:r>
+        <w:t xml:space="preserve">, è semplicemente un raggruppamento di </w:t>
+      </w:r>
+      <w:r>
+        <w:rPr>
+          <w:i/>
+        </w:rPr>
+        <w:t>gameObject</w:t>
+      </w:r>
+      <w:r>
+        <w:t xml:space="preserve"> con</w:t>
+      </w:r>
+      <w:r>
+        <w:t xml:space="preserve"> la funzionalità di attivazione/</w:t>
+      </w:r>
+      <w:r>
+        <w:t>disattivazione</w:t>
+      </w:r>
+      <w:r>
+        <w:t xml:space="preserve"> en masse</w:t>
+      </w:r>
+      <w:r>
+        <w:t>.</w:t>
+      </w:r>
+    </w:p>
+    <w:p>
+      <w:pPr>
+        <w:pStyle w:val="Paragrafoelenco"/>
+        <w:numPr>
+          <w:ilvl w:val="0"/>
+          <w:numId w:val="7"/>
+        </w:numPr>
+      </w:pPr>
+      <w:r>
+        <w:rPr>
+          <w:b/>
+        </w:rPr>
         <w:t>ModelCo</w:t>
       </w:r>
       <w:r>
@@ -556,7 +652,16 @@
         <w:t>ModelConfiguratorManager</w:t>
       </w:r>
       <w:r>
-        <w:t>, contiene i riferimenti di tutte le possibili configurazioni e gestisce lo stato del modello.</w:t>
+        <w:t xml:space="preserve">, contiene i </w:t>
+      </w:r>
+      <w:r>
+        <w:rPr>
+          <w:u w:val="single"/>
+        </w:rPr>
+        <w:t>riferimenti di tutte le possibili configurazioni</w:t>
+      </w:r>
+      <w:r>
+        <w:t xml:space="preserve"> e gestisce lo stato del modello.</w:t>
       </w:r>
     </w:p>
     <w:p/>
@@ -721,13 +826,7 @@
               <w:rPr>
                 <w:b/>
               </w:rPr>
-              <w:t xml:space="preserve">CONFIGURAZIONE </w:t>
-            </w:r>
-            <w:r>
-              <w:rPr>
-                <w:b/>
-              </w:rPr>
-              <w:t>A</w:t>
+              <w:t>CONFIGURAZIONE A</w:t>
             </w:r>
           </w:p>
         </w:tc>
@@ -746,13 +845,7 @@
               <w:rPr>
                 <w:b/>
               </w:rPr>
-              <w:t xml:space="preserve">CONFIGURAZIONE </w:t>
-            </w:r>
-            <w:r>
-              <w:rPr>
-                <w:b/>
-              </w:rPr>
-              <w:t>B</w:t>
+              <w:t>CONFIGURAZIONE B</w:t>
             </w:r>
           </w:p>
         </w:tc>
@@ -1567,13 +1660,7 @@
               <w:rPr>
                 <w:b/>
               </w:rPr>
-              <w:t xml:space="preserve">CONFIGURAZIONE </w:t>
-            </w:r>
-            <w:r>
-              <w:rPr>
-                <w:b/>
-              </w:rPr>
-              <w:t>B</w:t>
+              <w:t>CONFIGURAZIONE B</w:t>
             </w:r>
           </w:p>
         </w:tc>
@@ -2731,17 +2818,20 @@
       </w:r>
     </w:p>
     <w:p>
-      <w:pPr>
-        <w:rPr>
-          <w:u w:val="single"/>
-        </w:rPr>
-      </w:pPr>
       <w:r>
         <w:lastRenderedPageBreak/>
         <w:t>Istruzioni di utilizzo</w:t>
       </w:r>
-      <w:bookmarkStart w:id="0" w:name="_GoBack"/>
-      <w:bookmarkEnd w:id="0"/>
+    </w:p>
+    <w:p>
+      <w:pPr>
+        <w:rPr>
+          <w:u w:val="single"/>
+        </w:rPr>
+      </w:pPr>
+      <w:r>
+        <w:t>Inizializzazione della struttura di configurazione</w:t>
+      </w:r>
     </w:p>
     <w:p>
       <w:r>
@@ -2891,16 +2981,52 @@
     </w:p>
     <w:p>
       <w:r>
-        <w:t xml:space="preserve">Selezionando la definizione nella finestra </w:t>
-      </w:r>
-      <w:r>
-        <w:rPr>
-          <w:i/>
-        </w:rPr>
-        <w:t>Inspector</w:t>
-      </w:r>
-      <w:r>
-        <w:t xml:space="preserve"> sarà possibile modificarlo utilizzando i relativi bottoni, quindi aggiungere i tipi e i relativi valori.</w:t>
+        <w:t>Selezionando la definizione</w:t>
+      </w:r>
+      <w:r>
+        <w:t xml:space="preserve"> dalla</w:t>
+      </w:r>
+      <w:r>
+        <w:t xml:space="preserve"> finestra</w:t>
+      </w:r>
+      <w:r>
+        <w:t xml:space="preserve"> </w:t>
+      </w:r>
+      <w:r>
+        <w:rPr>
+          <w:i/>
+        </w:rPr>
+        <w:t>Project</w:t>
+      </w:r>
+      <w:r>
+        <w:t>,</w:t>
+      </w:r>
+      <w:r>
+        <w:t xml:space="preserve"> sarà possibile modificarlo </w:t>
+      </w:r>
+      <w:r>
+        <w:t>nell</w:t>
+      </w:r>
+      <w:r>
+        <w:t xml:space="preserve">a finestra </w:t>
+      </w:r>
+      <w:r>
+        <w:rPr>
+          <w:i/>
+        </w:rPr>
+        <w:t xml:space="preserve">Inspector </w:t>
+      </w:r>
+      <w:r>
+        <w:t>utilizzando</w:t>
+      </w:r>
+      <w:r>
+        <w:t xml:space="preserve"> i relativi bottoni, quindi aggiungere i tipi e i relativi valori</w:t>
+      </w:r>
+      <w:r>
+        <w:t xml:space="preserve"> e le restrizioni se necessario</w:t>
+      </w:r>
+      <w:r>
+        <w:t>.</w:t>
       </w:r>
     </w:p>
     <w:p>
@@ -2917,10 +3043,7 @@
         <w:t xml:space="preserve"> e le relative configurazioni</w:t>
       </w:r>
       <w:r>
-        <w:t xml:space="preserve"> </w:t>
-      </w:r>
-      <w:r>
-        <w:t>nella scena</w:t>
+        <w:t xml:space="preserve"> nella scena</w:t>
       </w:r>
       <w:r>
         <w:t>.</w:t>
@@ -2959,22 +3082,28 @@
         </w:numPr>
       </w:pPr>
       <w:r>
-        <w:t xml:space="preserve">Trascinare nel campo </w:t>
-      </w:r>
-      <w:r>
-        <w:rPr>
-          <w:i/>
-        </w:rPr>
-        <w:t>Definitions</w:t>
-      </w:r>
-      <w:r>
-        <w:t xml:space="preserve"> l’oggetto definizione creato nella cartella </w:t>
-      </w:r>
-      <w:r>
-        <w:rPr>
-          <w:i/>
-        </w:rPr>
-        <w:t>Resources.</w:t>
+        <w:t xml:space="preserve">Aggiungere quindi il componente </w:t>
+      </w:r>
+      <w:r>
+        <w:rPr>
+          <w:i/>
+        </w:rPr>
+        <w:t>ModelConfiguratorManager</w:t>
+      </w:r>
+      <w:r>
+        <w:t xml:space="preserve"> all’oggetto, </w:t>
+      </w:r>
+      <w:r>
+        <w:t xml:space="preserve">assicurarsi che nel campo </w:t>
+      </w:r>
+      <w:r>
+        <w:rPr>
+          <w:i/>
+        </w:rPr>
+        <w:t xml:space="preserve">Definitions </w:t>
+      </w:r>
+      <w:r>
+        <w:t>sia selezionato la definizione</w:t>
       </w:r>
     </w:p>
     <w:p>
@@ -2986,37 +3115,96 @@
         </w:numPr>
       </w:pPr>
       <w:r>
-        <w:t xml:space="preserve">Aggiungere quindi il componente </w:t>
-      </w:r>
-      <w:r>
-        <w:rPr>
-          <w:i/>
-        </w:rPr>
-        <w:t>ModelConfiguratorManager</w:t>
-      </w:r>
-      <w:r>
-        <w:t xml:space="preserve"> all’oggetto, anche qui nel campo </w:t>
-      </w:r>
-      <w:r>
-        <w:rPr>
-          <w:i/>
-        </w:rPr>
-        <w:t>Definitions</w:t>
-      </w:r>
-      <w:r>
+        <w:t xml:space="preserve">Comparirà un bottone </w:t>
+      </w:r>
+      <w:r>
+        <w:rPr>
+          <w:i/>
+        </w:rPr>
+        <w:t xml:space="preserve">Initialize </w:t>
+      </w:r>
+      <w:r>
+        <w:t xml:space="preserve">sul componente </w:t>
+      </w:r>
+      <w:r>
+        <w:rPr>
+          <w:i/>
+        </w:rPr>
+        <w:t>Model</w:t>
+      </w:r>
+      <w:r>
+        <w:rPr>
+          <w:i/>
+        </w:rPr>
+        <w:t>ConfiguratorManager</w:t>
+      </w:r>
+      <w:r>
+        <w:t>, cliccandolo verranno create</w:t>
+      </w:r>
+      <w:r>
+        <w:t>:</w:t>
+      </w:r>
+    </w:p>
+    <w:p>
+      <w:pPr>
+        <w:pStyle w:val="Paragrafoelenco"/>
+        <w:numPr>
+          <w:ilvl w:val="1"/>
+          <w:numId w:val="15"/>
+        </w:numPr>
+      </w:pPr>
+      <w:r>
+        <w:t>N figli per ogni tipo, senza nessun componente, con la semplice funzione di raggruppamento</w:t>
+      </w:r>
+    </w:p>
+    <w:p>
+      <w:pPr>
+        <w:pStyle w:val="Paragrafoelenco"/>
+        <w:numPr>
+          <w:ilvl w:val="1"/>
+          <w:numId w:val="15"/>
+        </w:numPr>
+      </w:pPr>
+      <w:r>
+        <w:t xml:space="preserve">Ogni “figlio-tipo” avrà M figli per quanti sono i possibili valori di quel tipo. Quest’ultimi avranno ognuno un componente </w:t>
+      </w:r>
+      <w:r>
+        <w:rPr>
+          <w:i/>
+        </w:rPr>
+        <w:t>ConfigurationID</w:t>
+      </w:r>
+      <w:r>
+        <w:t xml:space="preserve"> già inizializzato ed un componente </w:t>
+      </w:r>
+      <w:r>
+        <w:rPr>
+          <w:i/>
+        </w:rPr>
+        <w:t>Configuration</w:t>
+      </w:r>
+      <w:r>
+        <w:rPr>
+          <w:i/>
+        </w:rPr>
         <w:t xml:space="preserve"> </w:t>
       </w:r>
       <w:r>
-        <w:t xml:space="preserve">trascinare l’oggetto definizione all’interno della cartella </w:t>
-      </w:r>
-      <w:r>
-        <w:rPr>
-          <w:i/>
-        </w:rPr>
-        <w:t>Resources</w:t>
+        <w:t>(ancora da configurare)</w:t>
       </w:r>
       <w:r>
         <w:t>.</w:t>
+      </w:r>
+    </w:p>
+    <w:p>
+      <w:r>
+        <w:t>Note</w:t>
+      </w:r>
+      <w:r>
+        <w:t xml:space="preserve"> importanti</w:t>
+      </w:r>
+      <w:r>
+        <w:t>:</w:t>
       </w:r>
     </w:p>
     <w:p>
@@ -3024,47 +3212,1259 @@
         <w:pStyle w:val="Paragrafoelenco"/>
         <w:numPr>
           <w:ilvl w:val="0"/>
-          <w:numId w:val="15"/>
+          <w:numId w:val="16"/>
         </w:numPr>
       </w:pPr>
       <w:r>
-        <w:t xml:space="preserve">Comparirà un bottone </w:t>
-      </w:r>
+        <w:t xml:space="preserve">E’ importante che la definizione sia in una cartella di nome </w:t>
+      </w:r>
+      <w:r>
+        <w:rPr>
+          <w:i/>
+        </w:rPr>
+        <w:t>Resources</w:t>
+      </w:r>
+      <w:r>
+        <w:t xml:space="preserve"> in modo che lo si possa caricare in esecuzione. Non importa dove la cartella </w:t>
+      </w:r>
+      <w:r>
+        <w:rPr>
+          <w:i/>
+        </w:rPr>
+        <w:t>Resources</w:t>
+      </w:r>
+      <w:r>
+        <w:t xml:space="preserve"> venga creata, l’importante che sia in una cartella all’interno di </w:t>
+      </w:r>
+      <w:r>
+        <w:rPr>
+          <w:i/>
+        </w:rPr>
+        <w:t>Assets</w:t>
+      </w:r>
+      <w:r>
+        <w:t xml:space="preserve"> accessibile dall’applicazione (</w:t>
+      </w:r>
+      <w:hyperlink r:id="rId6" w:history="1">
+        <w:r>
+          <w:rPr>
+            <w:rStyle w:val="Collegamentoipertestuale"/>
+          </w:rPr>
+          <w:t>documentazione</w:t>
+        </w:r>
+      </w:hyperlink>
+      <w:r>
+        <w:t>).</w:t>
+      </w:r>
+      <w:r>
+        <w:t xml:space="preserve"> </w:t>
+      </w:r>
+    </w:p>
+    <w:p>
+      <w:pPr>
+        <w:pStyle w:val="Paragrafoelenco"/>
+        <w:numPr>
+          <w:ilvl w:val="0"/>
+          <w:numId w:val="16"/>
+        </w:numPr>
+      </w:pPr>
+      <w:r>
+        <w:t xml:space="preserve">Il bottone </w:t>
+      </w:r>
+      <w:r>
+        <w:rPr>
+          <w:i/>
+        </w:rPr>
+        <w:t>Initialize</w:t>
+      </w:r>
+      <w:r>
+        <w:t xml:space="preserve"> del componente </w:t>
+      </w:r>
+      <w:r>
+        <w:rPr>
+          <w:i/>
+        </w:rPr>
+        <w:t>ModelConfiguratorManager</w:t>
+      </w:r>
+      <w:r>
+        <w:t xml:space="preserve"> </w:t>
+      </w:r>
+      <w:r>
+        <w:rPr>
+          <w:u w:val="single"/>
+        </w:rPr>
+        <w:t>non</w:t>
+      </w:r>
+      <w:r>
+        <w:t xml:space="preserve"> tiene conto degli oggetti già esistenti sotto la sua gerarchia né tiene traccia di quelli che </w:t>
+      </w:r>
+      <w:r>
+        <w:t>sono stati</w:t>
+      </w:r>
+      <w:r>
+        <w:t xml:space="preserve"> creati, pertanto in caso di un nuovo </w:t>
+      </w:r>
+      <w:r>
+        <w:rPr>
+          <w:i/>
+        </w:rPr>
+        <w:t>Initialize</w:t>
+      </w:r>
+      <w:r>
+        <w:t xml:space="preserve"> è consigliabile cancellare manualmente gli oggetti precedentemente creati.</w:t>
+      </w:r>
+    </w:p>
+    <w:p>
+      <w:pPr>
+        <w:pStyle w:val="Paragrafoelenco"/>
+        <w:numPr>
+          <w:ilvl w:val="0"/>
+          <w:numId w:val="16"/>
+        </w:numPr>
+      </w:pPr>
+      <w:r>
+        <w:t xml:space="preserve">Le azioni del bottone </w:t>
+      </w:r>
+      <w:r>
+        <w:rPr>
+          <w:i/>
+        </w:rPr>
+        <w:t>Initialize</w:t>
+      </w:r>
+      <w:r>
+        <w:t xml:space="preserve"> </w:t>
+      </w:r>
+      <w:r>
+        <w:rPr>
+          <w:u w:val="single"/>
+        </w:rPr>
+        <w:t xml:space="preserve">non sono registrati </w:t>
+      </w:r>
+      <w:r>
+        <w:rPr>
+          <w:u w:val="single"/>
+        </w:rPr>
+        <w:t>dal</w:t>
+      </w:r>
+      <w:r>
+        <w:rPr>
+          <w:u w:val="single"/>
+        </w:rPr>
+        <w:t xml:space="preserve">le funzioni di </w:t>
+      </w:r>
+      <w:r>
+        <w:rPr>
+          <w:i/>
+          <w:u w:val="single"/>
+        </w:rPr>
+        <w:t>Annulla</w:t>
+      </w:r>
+      <w:r>
+        <w:t xml:space="preserve"> (</w:t>
+      </w:r>
+      <w:r>
+        <w:rPr>
+          <w:i/>
+        </w:rPr>
+        <w:t>Undo</w:t>
+      </w:r>
+      <w:r>
+        <w:rPr>
+          <w:i/>
+        </w:rPr>
+        <w:t>, CTRL+Z</w:t>
+      </w:r>
+      <w:r>
+        <w:rPr>
+          <w:i/>
+        </w:rPr>
+        <w:t>)</w:t>
+      </w:r>
+      <w:r>
+        <w:t>.</w:t>
+      </w:r>
+    </w:p>
+    <w:p>
+      <w:pPr>
+        <w:pStyle w:val="Paragrafoelenco"/>
+        <w:numPr>
+          <w:ilvl w:val="0"/>
+          <w:numId w:val="16"/>
+        </w:numPr>
+      </w:pPr>
+      <w:r>
+        <w:t xml:space="preserve">Da notare che </w:t>
+      </w:r>
+      <w:r>
+        <w:rPr>
+          <w:i/>
+        </w:rPr>
+        <w:t>ModelConfiguratorManager</w:t>
+      </w:r>
+      <w:r>
+        <w:t xml:space="preserve"> deve avere i riferimenti dei </w:t>
+      </w:r>
+      <w:r>
+        <w:rPr>
+          <w:i/>
+        </w:rPr>
+        <w:t>ConfigurationID</w:t>
+      </w:r>
+      <w:r>
+        <w:t>, quindi in caso di cancellazioni o creazioni di nuovi</w:t>
+      </w:r>
+      <w:r>
+        <w:t>,</w:t>
+      </w:r>
+      <w:r>
+        <w:t xml:space="preserve"> </w:t>
+      </w:r>
+      <w:r>
+        <w:rPr>
+          <w:u w:val="single"/>
+        </w:rPr>
+        <w:t>assicurarsi di aggiornare tali riferimenti</w:t>
+      </w:r>
+      <w:r>
+        <w:t xml:space="preserve"> utilizzando il bottone </w:t>
+      </w:r>
+      <w:r>
+        <w:rPr>
+          <w:i/>
+        </w:rPr>
+        <w:t>Update</w:t>
+      </w:r>
+      <w:r>
+        <w:t>.</w:t>
+      </w:r>
+    </w:p>
+    <w:p>
+      <w:pPr>
+        <w:pStyle w:val="Paragrafoelenco"/>
+        <w:numPr>
+          <w:ilvl w:val="0"/>
+          <w:numId w:val="16"/>
+        </w:numPr>
+      </w:pPr>
+      <w:r>
+        <w:t xml:space="preserve">Le condizioni di ricerca del bottone </w:t>
+      </w:r>
+      <w:r>
+        <w:rPr>
+          <w:i/>
+        </w:rPr>
+        <w:t>Update</w:t>
+      </w:r>
+      <w:r>
+        <w:t xml:space="preserve"> sono configurabili; per ricerca nella gerarchia (</w:t>
+      </w:r>
+      <w:r>
+        <w:rPr>
+          <w:i/>
+        </w:rPr>
+        <w:t>In Children</w:t>
+      </w:r>
+      <w:r>
+        <w:t>) o nell’intera scena (</w:t>
+      </w:r>
+      <w:r>
+        <w:rPr>
+          <w:i/>
+        </w:rPr>
+        <w:t>Global</w:t>
+      </w:r>
+      <w:r>
+        <w:t xml:space="preserve">) e se devono avere la stessa definizione selezionata nel campo </w:t>
+      </w:r>
+      <w:r>
+        <w:rPr>
+          <w:i/>
+        </w:rPr>
+        <w:t>Defini</w:t>
+      </w:r>
+      <w:r>
+        <w:rPr>
+          <w:i/>
+        </w:rPr>
+        <w:t>tions</w:t>
+      </w:r>
+      <w:r>
+        <w:t>.</w:t>
+      </w:r>
+    </w:p>
+    <w:p>
+      <w:r>
+        <w:t xml:space="preserve">A questo punto la struttura per la gestione delle configurazioni è inizializzato. Resta da sistemare l’applicazione </w:t>
+      </w:r>
+      <w:r>
+        <w:rPr>
+          <w:i/>
+        </w:rPr>
+        <w:t xml:space="preserve">grafica/visuale </w:t>
+      </w:r>
+      <w:r>
+        <w:t>della configurazione</w:t>
+      </w:r>
+      <w:r>
+        <w:t xml:space="preserve"> al modello</w:t>
+      </w:r>
+      <w:r>
+        <w:t>.</w:t>
+      </w:r>
+    </w:p>
+    <w:p>
+      <w:r>
+        <w:br w:type="page"/>
+      </w:r>
+    </w:p>
+    <w:p>
+      <w:r>
+        <w:lastRenderedPageBreak/>
+        <w:t>Configurations, MaterialManager e GameObjectGroup</w:t>
+      </w:r>
+    </w:p>
+    <w:p>
+      <w:r>
+        <w:t xml:space="preserve">Affinché la comunicazione tra modello e </w:t>
+      </w:r>
+      <w:r>
+        <w:rPr>
+          <w:i/>
+        </w:rPr>
+        <w:t>ModelConfiguratorManager</w:t>
+      </w:r>
+      <w:r>
+        <w:t xml:space="preserve"> avvenga vengono utilizzati i seguenti componenti:</w:t>
+      </w:r>
+    </w:p>
+    <w:p>
+      <w:pPr>
+        <w:pStyle w:val="Paragrafoelenco"/>
+        <w:numPr>
+          <w:ilvl w:val="0"/>
+          <w:numId w:val="19"/>
+        </w:numPr>
+      </w:pPr>
+      <w:r>
+        <w:rPr>
+          <w:b/>
+        </w:rPr>
+        <w:t>Configuration</w:t>
+      </w:r>
+      <w:r>
+        <w:t xml:space="preserve"> è il componente che si interfaccia con il </w:t>
+      </w:r>
+      <w:r>
+        <w:rPr>
+          <w:i/>
+        </w:rPr>
+        <w:t>manager</w:t>
+      </w:r>
+      <w:r>
+        <w:t>.</w:t>
+      </w:r>
+    </w:p>
+    <w:p>
+      <w:pPr>
+        <w:pStyle w:val="Paragrafoelenco"/>
+        <w:numPr>
+          <w:ilvl w:val="0"/>
+          <w:numId w:val="19"/>
+        </w:numPr>
+      </w:pPr>
+      <w:r>
+        <w:rPr>
+          <w:b/>
+        </w:rPr>
+        <w:t>MaterialManager</w:t>
+      </w:r>
+      <w:r>
+        <w:t xml:space="preserve"> si occupa di applicare un materiale ad una serie di </w:t>
+      </w:r>
+      <w:r>
+        <w:rPr>
+          <w:i/>
+        </w:rPr>
+        <w:t>mesh</w:t>
+      </w:r>
+      <w:r>
+        <w:t>.</w:t>
+      </w:r>
+    </w:p>
+    <w:p>
+      <w:pPr>
+        <w:pStyle w:val="Paragrafoelenco"/>
+        <w:numPr>
+          <w:ilvl w:val="0"/>
+          <w:numId w:val="19"/>
+        </w:numPr>
+      </w:pPr>
+      <w:r>
+        <w:rPr>
+          <w:b/>
+        </w:rPr>
+        <w:t>GameObjectGroup</w:t>
+      </w:r>
+      <w:r>
+        <w:t xml:space="preserve"> raggruppa vari gameObject (es. ruote, fari) che devono essere attivati/disattivati.</w:t>
+      </w:r>
+    </w:p>
+    <w:p/>
+    <w:p>
+      <w:r>
+        <w:t>Configuration</w:t>
+      </w:r>
+    </w:p>
+    <w:p>
+      <w:r>
+        <w:t xml:space="preserve">Ogni componente </w:t>
+      </w:r>
+      <w:r>
+        <w:rPr>
+          <w:i/>
+        </w:rPr>
+        <w:t>Configuration</w:t>
+      </w:r>
+      <w:r>
+        <w:t xml:space="preserve"> deve avere:</w:t>
+      </w:r>
+    </w:p>
+    <w:p>
+      <w:pPr>
+        <w:pStyle w:val="Paragrafoelenco"/>
+        <w:numPr>
+          <w:ilvl w:val="0"/>
+          <w:numId w:val="17"/>
+        </w:numPr>
+        <w:rPr>
+          <w:i/>
+        </w:rPr>
+      </w:pPr>
+      <w:r>
+        <w:t xml:space="preserve">Un identificativo che deriva da </w:t>
+      </w:r>
+      <w:r>
+        <w:rPr>
+          <w:i/>
+        </w:rPr>
+        <w:t>ConfigurationID</w:t>
+      </w:r>
+      <w:r>
+        <w:rPr>
+          <w:i/>
+        </w:rPr>
+        <w:t>Base</w:t>
+      </w:r>
+      <w:r>
+        <w:t xml:space="preserve">, </w:t>
+      </w:r>
+      <w:r>
+        <w:t xml:space="preserve">se è stato utilizzato il bottone </w:t>
+      </w:r>
+      <w:r>
+        <w:rPr>
+          <w:i/>
+        </w:rPr>
+        <w:t>Initialize</w:t>
+      </w:r>
+      <w:r>
+        <w:t xml:space="preserve"> di </w:t>
+      </w:r>
+      <w:r>
+        <w:rPr>
+          <w:i/>
+        </w:rPr>
+        <w:t>ModelConfiguratorManager</w:t>
+      </w:r>
+      <w:r>
+        <w:t xml:space="preserve"> </w:t>
+      </w:r>
+      <w:r>
+        <w:t>un</w:t>
+      </w:r>
+      <w:r>
+        <w:t xml:space="preserve"> componente </w:t>
+      </w:r>
+      <w:r>
+        <w:t xml:space="preserve">identificativo </w:t>
+      </w:r>
+      <w:r>
+        <w:t>(</w:t>
+      </w:r>
+      <w:r>
+        <w:rPr>
+          <w:i/>
+        </w:rPr>
+        <w:t>ConfigurationID</w:t>
+      </w:r>
+      <w:r>
+        <w:t>)</w:t>
+      </w:r>
+      <w:r>
+        <w:t xml:space="preserve"> è stato aggiunto automaticamente.</w:t>
+      </w:r>
+    </w:p>
+    <w:p>
+      <w:pPr>
+        <w:pStyle w:val="Paragrafoelenco"/>
+        <w:numPr>
+          <w:ilvl w:val="0"/>
+          <w:numId w:val="17"/>
+        </w:numPr>
+      </w:pPr>
+      <w:r>
+        <w:t xml:space="preserve">Riferimenti ai </w:t>
+      </w:r>
+      <w:r>
+        <w:rPr>
+          <w:i/>
+        </w:rPr>
+        <w:t>GameObjectGroup</w:t>
+      </w:r>
+      <w:r>
+        <w:t xml:space="preserve"> che deve attivare/disattivare quando viene applicato.</w:t>
+      </w:r>
+    </w:p>
+    <w:p>
+      <w:pPr>
+        <w:pStyle w:val="Paragrafoelenco"/>
+        <w:numPr>
+          <w:ilvl w:val="0"/>
+          <w:numId w:val="17"/>
+        </w:numPr>
+      </w:pPr>
+      <w:r>
+        <w:t xml:space="preserve">Riferimenti ai </w:t>
+      </w:r>
+      <w:r>
+        <w:rPr>
+          <w:i/>
+        </w:rPr>
+        <w:t>MaterialManager</w:t>
+      </w:r>
+      <w:r>
+        <w:t xml:space="preserve"> che deve applicare.</w:t>
+      </w:r>
+    </w:p>
+    <w:p/>
+    <w:p>
+      <w:r>
+        <w:t>GameObjectGroup</w:t>
+      </w:r>
+    </w:p>
+    <w:p>
+      <w:r>
+        <w:t>Campi:</w:t>
+      </w:r>
+    </w:p>
+    <w:p>
+      <w:pPr>
+        <w:pStyle w:val="Paragrafoelenco"/>
+        <w:numPr>
+          <w:ilvl w:val="0"/>
+          <w:numId w:val="18"/>
+        </w:numPr>
+      </w:pPr>
+      <w:r>
+        <w:rPr>
+          <w:b/>
+        </w:rPr>
+        <w:t>GameObjects</w:t>
+      </w:r>
+      <w:r>
+        <w:t xml:space="preserve"> è la lista di gameObject influenzati da questo componente</w:t>
+      </w:r>
+      <w:r>
+        <w:t>.</w:t>
+      </w:r>
+    </w:p>
+    <w:p>
+      <w:pPr>
+        <w:pStyle w:val="Paragrafoelenco"/>
+        <w:numPr>
+          <w:ilvl w:val="0"/>
+          <w:numId w:val="18"/>
+        </w:numPr>
+      </w:pPr>
+      <w:r>
+        <w:rPr>
+          <w:b/>
+        </w:rPr>
+        <w:t xml:space="preserve">Is Active </w:t>
+      </w:r>
+      <w:r>
+        <w:t>è lo stato del gruppo.</w:t>
+      </w:r>
+    </w:p>
+    <w:p>
+      <w:pPr>
+        <w:pStyle w:val="Paragrafoelenco"/>
+        <w:numPr>
+          <w:ilvl w:val="0"/>
+          <w:numId w:val="18"/>
+        </w:numPr>
+      </w:pPr>
+      <w:r>
+        <w:rPr>
+          <w:b/>
+        </w:rPr>
+        <w:t xml:space="preserve">Game Objects To Disable </w:t>
+      </w:r>
+      <w:r>
+        <w:t>sono gli i gameObject che vengono disatt</w:t>
+      </w:r>
+      <w:r>
+        <w:t xml:space="preserve">ivati quando questo component </w:t>
+      </w:r>
+      <w:r>
+        <w:rPr>
+          <w:b/>
+        </w:rPr>
+        <w:t xml:space="preserve">IsActive </w:t>
+      </w:r>
+      <w:r>
+        <w:t>è vero</w:t>
+      </w:r>
+      <w:r>
+        <w:t xml:space="preserve"> e riattivati quando </w:t>
+      </w:r>
+      <w:r>
+        <w:rPr>
+          <w:b/>
+        </w:rPr>
+        <w:t>IsActive</w:t>
+      </w:r>
+      <w:r>
+        <w:t xml:space="preserve"> è falso.</w:t>
+      </w:r>
+    </w:p>
+    <w:p>
+      <w:pPr>
+        <w:pStyle w:val="Paragrafoelenco"/>
+        <w:numPr>
+          <w:ilvl w:val="0"/>
+          <w:numId w:val="18"/>
+        </w:numPr>
+      </w:pPr>
+      <w:r>
+        <w:rPr>
+          <w:b/>
+        </w:rPr>
+        <w:t>Groups To Disable</w:t>
+      </w:r>
+      <w:r>
+        <w:t xml:space="preserve"> funziona come </w:t>
+      </w:r>
+      <w:r>
+        <w:rPr>
+          <w:i/>
+        </w:rPr>
+        <w:t>GameObjectsToDisable</w:t>
+      </w:r>
+      <w:r>
+        <w:t xml:space="preserve"> solo che fa riferimenti ad altri </w:t>
+      </w:r>
+      <w:r>
+        <w:rPr>
+          <w:i/>
+        </w:rPr>
+        <w:t>GameObjectGroup</w:t>
+      </w:r>
+      <w:r>
+        <w:t>.</w:t>
+      </w:r>
+    </w:p>
+    <w:p>
+      <w:r>
+        <w:t>Ci sono inoltre alcune funzionalità nell’</w:t>
+      </w:r>
+      <w:r>
+        <w:rPr>
+          <w:i/>
+        </w:rPr>
+        <w:t>Editor</w:t>
+      </w:r>
+      <w:r>
+        <w:t>:</w:t>
+      </w:r>
+    </w:p>
+    <w:p>
+      <w:pPr>
+        <w:pStyle w:val="Paragrafoelenco"/>
+        <w:numPr>
+          <w:ilvl w:val="0"/>
+          <w:numId w:val="20"/>
+        </w:numPr>
+      </w:pPr>
+      <w:r>
+        <w:rPr>
+          <w:b/>
+        </w:rPr>
+        <w:t xml:space="preserve">Select target GOs </w:t>
+      </w:r>
+      <w:r>
+        <w:t xml:space="preserve">che seleziona i gameObject influenzati da questo componente, utile per avere una visualizzazione più chiara nella finestra </w:t>
+      </w:r>
+      <w:r>
+        <w:rPr>
+          <w:i/>
+        </w:rPr>
+        <w:t>Scene</w:t>
+      </w:r>
+      <w:r>
+        <w:t>.</w:t>
+      </w:r>
+    </w:p>
+    <w:p>
+      <w:pPr>
+        <w:pStyle w:val="Paragrafoelenco"/>
+        <w:numPr>
+          <w:ilvl w:val="0"/>
+          <w:numId w:val="20"/>
+        </w:numPr>
+      </w:pPr>
+      <w:r>
+        <w:rPr>
+          <w:b/>
+        </w:rPr>
+        <w:t>Select GOs to disable</w:t>
+      </w:r>
+      <w:r>
+        <w:t xml:space="preserve"> che seleziona i gameObject nella lista </w:t>
+      </w:r>
+      <w:r>
+        <w:rPr>
+          <w:i/>
+        </w:rPr>
+        <w:t xml:space="preserve">GameObjectsToDisable </w:t>
+      </w:r>
+      <w:r>
+        <w:t>(quelli da disattivare)</w:t>
+      </w:r>
+    </w:p>
+    <w:p>
+      <w:pPr>
+        <w:pStyle w:val="Paragrafoelenco"/>
+        <w:numPr>
+          <w:ilvl w:val="0"/>
+          <w:numId w:val="20"/>
+        </w:numPr>
+        <w:rPr>
+          <w:b/>
+        </w:rPr>
+      </w:pPr>
+      <w:r>
+        <w:rPr>
+          <w:b/>
+        </w:rPr>
+        <w:t>Toggle</w:t>
+      </w:r>
+      <w:r>
+        <w:rPr>
+          <w:b/>
+        </w:rPr>
+        <w:t xml:space="preserve"> </w:t>
+      </w:r>
+      <w:r>
+        <w:t>inverte lo stato, essenzialmente</w:t>
+      </w:r>
+      <w:r>
+        <w:t xml:space="preserve"> un’anteprima </w:t>
+      </w:r>
+      <w:r>
+        <w:t xml:space="preserve">degli stati di questo componente. </w:t>
+      </w:r>
+    </w:p>
+    <w:p>
+      <w:r>
+        <w:t>Note importanti:</w:t>
+      </w:r>
+    </w:p>
+    <w:p>
+      <w:pPr>
+        <w:pStyle w:val="Paragrafoelenco"/>
+        <w:numPr>
+          <w:ilvl w:val="0"/>
+          <w:numId w:val="21"/>
+        </w:numPr>
+      </w:pPr>
+      <w:r>
+        <w:t>Per aggiungere gameObjects basta trascinarli nel campo desiderato.</w:t>
+      </w:r>
+    </w:p>
+    <w:p>
+      <w:pPr>
+        <w:pStyle w:val="Paragrafoelenco"/>
+        <w:numPr>
+          <w:ilvl w:val="0"/>
+          <w:numId w:val="21"/>
+        </w:numPr>
+      </w:pPr>
+      <w:r>
+        <w:t xml:space="preserve">I </w:t>
+      </w:r>
+      <w:r>
+        <w:t>Configurations</w:t>
+      </w:r>
+      <w:r>
+        <w:t xml:space="preserve"> sono esclusivi tra loro. Quando </w:t>
+      </w:r>
+      <w:r>
+        <w:rPr>
+          <w:i/>
+        </w:rPr>
+        <w:t>ModelConfiguratorManager</w:t>
+      </w:r>
+      <w:r>
+        <w:t xml:space="preserve"> effettua un </w:t>
+      </w:r>
+      <w:r>
+        <w:rPr>
+          <w:i/>
+        </w:rPr>
+        <w:t>Apply</w:t>
+      </w:r>
+      <w:r>
+        <w:rPr>
+          <w:i/>
+        </w:rPr>
+        <w:t xml:space="preserve"> </w:t>
+      </w:r>
+      <w:r>
+        <w:t xml:space="preserve">viene prima chiamato </w:t>
+      </w:r>
+      <w:r>
+        <w:rPr>
+          <w:i/>
+        </w:rPr>
+        <w:t>Remove</w:t>
+      </w:r>
+      <w:r>
+        <w:t xml:space="preserve"> su tutte le configurazioni e poi </w:t>
+      </w:r>
+      <w:r>
+        <w:rPr>
+          <w:i/>
+        </w:rPr>
+        <w:t>Apply</w:t>
+      </w:r>
+      <w:r>
+        <w:t xml:space="preserve"> a tutte le configurazioni simili, di conseguenza, una disattivazione dei GameObjectGroup.</w:t>
+      </w:r>
+    </w:p>
+    <w:p>
+      <w:r>
+        <w:t>MaterialManager</w:t>
+      </w:r>
+    </w:p>
+    <w:p>
+      <w:r>
+        <w:t>Campi:</w:t>
+      </w:r>
+    </w:p>
+    <w:p>
+      <w:pPr>
+        <w:pStyle w:val="Paragrafoelenco"/>
+        <w:numPr>
+          <w:ilvl w:val="0"/>
+          <w:numId w:val="22"/>
+        </w:numPr>
+      </w:pPr>
       <w:proofErr w:type="spellStart"/>
       <w:r>
         <w:rPr>
-          <w:i/>
-        </w:rPr>
-        <w:t>Initialize</w:t>
+          <w:b/>
+        </w:rPr>
+        <w:t>Name</w:t>
       </w:r>
       <w:proofErr w:type="spellEnd"/>
       <w:r>
-        <w:rPr>
+        <w:t xml:space="preserve"> nome, non necessario.</w:t>
+      </w:r>
+    </w:p>
+    <w:p>
+      <w:pPr>
+        <w:pStyle w:val="Paragrafoelenco"/>
+        <w:numPr>
+          <w:ilvl w:val="0"/>
+          <w:numId w:val="22"/>
+        </w:numPr>
+      </w:pPr>
+      <w:r>
+        <w:rPr>
+          <w:b/>
+        </w:rPr>
+        <w:t xml:space="preserve">Target Meshes </w:t>
+      </w:r>
+      <w:r>
+        <w:t>è la lista di MeshRenderer alla quale verrà applicato il materiale.</w:t>
+      </w:r>
+    </w:p>
+    <w:p>
+      <w:pPr>
+        <w:pStyle w:val="Paragrafoelenco"/>
+        <w:numPr>
+          <w:ilvl w:val="0"/>
+          <w:numId w:val="22"/>
+        </w:numPr>
+      </w:pPr>
+      <w:r>
+        <w:rPr>
+          <w:b/>
+        </w:rPr>
+        <w:lastRenderedPageBreak/>
+        <w:t>Target Material</w:t>
+      </w:r>
+      <w:r>
+        <w:t xml:space="preserve"> è il materiale da applicare alle mesh.</w:t>
+      </w:r>
+    </w:p>
+    <w:p>
+      <w:pPr>
+        <w:pStyle w:val="Paragrafoelenco"/>
+        <w:numPr>
+          <w:ilvl w:val="0"/>
+          <w:numId w:val="22"/>
+        </w:numPr>
+      </w:pPr>
+      <w:r>
+        <w:rPr>
+          <w:b/>
+        </w:rPr>
+        <w:t>Index Material</w:t>
+      </w:r>
+      <w:r>
+        <w:t xml:space="preserve"> è l’indice del materiale da sostituire, utilizzato solo nel caso in cui le mesh sono multi-materiale.</w:t>
+      </w:r>
+    </w:p>
+    <w:p>
+      <w:r>
+        <w:t>Ci sono inoltre alcune funzionalità nell’</w:t>
+      </w:r>
+      <w:r>
+        <w:rPr>
+          <w:i/>
+        </w:rPr>
+        <w:t>Editor</w:t>
+      </w:r>
+      <w:r>
+        <w:t>:</w:t>
+      </w:r>
+    </w:p>
+    <w:p>
+      <w:pPr>
+        <w:pStyle w:val="Paragrafoelenco"/>
+        <w:numPr>
+          <w:ilvl w:val="0"/>
+          <w:numId w:val="23"/>
+        </w:numPr>
+      </w:pPr>
+      <w:r>
+        <w:rPr>
+          <w:b/>
+        </w:rPr>
+        <w:t>Apply Material</w:t>
+      </w:r>
+      <w:r>
+        <w:t xml:space="preserve"> applica il materiale alle mesh.</w:t>
+      </w:r>
+    </w:p>
+    <w:p>
+      <w:pPr>
+        <w:pStyle w:val="Paragrafoelenco"/>
+        <w:numPr>
+          <w:ilvl w:val="0"/>
+          <w:numId w:val="23"/>
+        </w:numPr>
+      </w:pPr>
+      <w:r>
+        <w:rPr>
+          <w:b/>
+        </w:rPr>
+        <w:t>Select Meshes</w:t>
+      </w:r>
+      <w:r>
+        <w:t xml:space="preserve"> seleziona tutte le mesh influenzate, in modo da avere una visualizzazione più chiara nella finestra </w:t>
+      </w:r>
+      <w:r>
+        <w:rPr>
+          <w:i/>
+        </w:rPr>
+        <w:t>Scene</w:t>
+      </w:r>
+      <w:r>
+        <w:t>.</w:t>
+      </w:r>
+    </w:p>
+    <w:p>
+      <w:pPr>
+        <w:pStyle w:val="Paragrafoelenco"/>
+        <w:numPr>
+          <w:ilvl w:val="0"/>
+          <w:numId w:val="23"/>
+        </w:numPr>
+      </w:pPr>
+      <w:r>
+        <w:rPr>
+          <w:b/>
+        </w:rPr>
+        <w:t xml:space="preserve">Add/Remove Target </w:t>
+      </w:r>
+      <w:r>
+        <w:t>è il target alla quale verranno eseguiti le operazioni dai bottoni sottostanti.</w:t>
+      </w:r>
+    </w:p>
+    <w:p>
+      <w:pPr>
+        <w:pStyle w:val="Paragrafoelenco"/>
+        <w:numPr>
+          <w:ilvl w:val="0"/>
+          <w:numId w:val="23"/>
+        </w:numPr>
+      </w:pPr>
+      <w:r>
+        <w:rPr>
+          <w:b/>
+        </w:rPr>
+        <w:t>Add Target Mesh</w:t>
+      </w:r>
+      <w:r>
+        <w:t xml:space="preserve"> semplicemente aggiungerà alla lista delle mesh, il MeshRenderer del Target se necessario.</w:t>
+      </w:r>
+    </w:p>
+    <w:p>
+      <w:pPr>
+        <w:pStyle w:val="Paragrafoelenco"/>
+        <w:numPr>
+          <w:ilvl w:val="0"/>
+          <w:numId w:val="23"/>
+        </w:numPr>
+      </w:pPr>
+      <w:r>
+        <w:rPr>
+          <w:b/>
+        </w:rPr>
+        <w:t xml:space="preserve">Add Target Meshes Child </w:t>
+      </w:r>
+      <w:r>
+        <w:t>aggiunge tutti i MeshRenderer sotto la gerarchia (figli di) Target se non sono già presenti nella lista delle mesh.</w:t>
+      </w:r>
+    </w:p>
+    <w:p>
+      <w:pPr>
+        <w:pStyle w:val="Paragrafoelenco"/>
+        <w:numPr>
+          <w:ilvl w:val="0"/>
+          <w:numId w:val="23"/>
+        </w:numPr>
+      </w:pPr>
+      <w:r>
+        <w:rPr>
+          <w:b/>
+        </w:rPr>
+        <w:t xml:space="preserve">Add Meshses from MaterialManager </w:t>
+      </w:r>
+      <w:r>
+        <w:t xml:space="preserve">se Target ha un componente </w:t>
+      </w:r>
+      <w:r>
+        <w:rPr>
+          <w:i/>
+        </w:rPr>
+        <w:t>MaterialManager</w:t>
+      </w:r>
+      <w:r>
+        <w:t xml:space="preserve"> aggiungerà la lista di quest’ultimo alla propria, utile per copiare.</w:t>
+      </w:r>
+      <w:bookmarkStart w:id="0" w:name="_GoBack"/>
+      <w:bookmarkEnd w:id="0"/>
+    </w:p>
+    <w:p>
+      <w:pPr>
+        <w:pStyle w:val="Paragrafoelenco"/>
+        <w:numPr>
+          <w:ilvl w:val="0"/>
+          <w:numId w:val="23"/>
+        </w:numPr>
+      </w:pPr>
+      <w:r>
+        <w:rPr>
+          <w:b/>
+        </w:rPr>
+        <w:t xml:space="preserve">Remove Target Mesh </w:t>
+      </w:r>
+      <w:r>
+        <w:t>rimuove il MeshRenderer di Target dalla lista.</w:t>
+      </w:r>
+    </w:p>
+    <w:p>
+      <w:pPr>
+        <w:pStyle w:val="Paragrafoelenco"/>
+        <w:numPr>
+          <w:ilvl w:val="0"/>
+          <w:numId w:val="23"/>
+        </w:numPr>
+      </w:pPr>
+      <w:r>
+        <w:rPr>
+          <w:b/>
+        </w:rPr>
+        <w:t xml:space="preserve">Remove Target Meshes Child </w:t>
+      </w:r>
+      <w:r>
+        <w:t>rimuove tutti i MeshRenderer sotto la gerarchia (figli di) Target dalla lista delle mesh.</w:t>
+      </w:r>
+    </w:p>
+    <w:p>
+      <w:pPr>
+        <w:pStyle w:val="Paragrafoelenco"/>
+        <w:numPr>
+          <w:ilvl w:val="0"/>
+          <w:numId w:val="23"/>
+        </w:numPr>
+      </w:pPr>
+      <w:r>
+        <w:rPr>
+          <w:b/>
+        </w:rPr>
+        <w:t xml:space="preserve">Remove Meshes Selected </w:t>
+      </w:r>
+      <w:r>
+        <w:t xml:space="preserve">rimuove tutti i MeshRenderer attualmente selezionate nella finestra </w:t>
+      </w:r>
+      <w:r>
+        <w:rPr>
+          <w:i/>
+        </w:rPr>
+        <w:t>Hierarchy.</w:t>
+      </w:r>
+    </w:p>
+    <w:p>
+      <w:pPr>
+        <w:pStyle w:val="Paragrafoelenco"/>
+        <w:numPr>
+          <w:ilvl w:val="0"/>
+          <w:numId w:val="23"/>
+        </w:numPr>
+      </w:pPr>
+      <w:r>
+        <w:rPr>
+          <w:b/>
+        </w:rPr>
+        <w:t>Toggle Active GOs</w:t>
+      </w:r>
+      <w:r>
+        <w:rPr>
+          <w:b/>
           <w:i/>
         </w:rPr>
         <w:t xml:space="preserve"> </w:t>
       </w:r>
       <w:r>
-        <w:t xml:space="preserve">sul componente </w:t>
-      </w:r>
-      <w:r>
-        <w:rPr>
-          <w:i/>
-        </w:rPr>
-        <w:t>Model</w:t>
-      </w:r>
-      <w:r>
-        <w:rPr>
-          <w:i/>
-        </w:rPr>
-        <w:t>ConfiguratorManager</w:t>
-      </w:r>
-      <w:r>
-        <w:t>, cliccandolo verranno create le configurazioni raggruppate per tipo nella gerarchia.</w:t>
-      </w:r>
-    </w:p>
-    <w:p/>
-    <w:p/>
+        <w:t>inverte lo stato dei gameObject nella lista delle mesh.</w:t>
+      </w:r>
+    </w:p>
+    <w:p>
+      <w:r>
+        <w:t>Note importanti:</w:t>
+      </w:r>
+    </w:p>
+    <w:p>
+      <w:pPr>
+        <w:pStyle w:val="Paragrafoelenco"/>
+        <w:numPr>
+          <w:ilvl w:val="0"/>
+          <w:numId w:val="24"/>
+        </w:numPr>
+      </w:pPr>
+      <w:r>
+        <w:t xml:space="preserve">L’operazione di </w:t>
+      </w:r>
+      <w:proofErr w:type="spellStart"/>
+      <w:r>
+        <w:rPr>
+          <w:i/>
+        </w:rPr>
+        <w:t>ApplyMaterial</w:t>
+      </w:r>
+      <w:proofErr w:type="spellEnd"/>
+      <w:r>
+        <w:rPr>
+          <w:i/>
+        </w:rPr>
+        <w:t xml:space="preserve"> </w:t>
+      </w:r>
+      <w:r>
+        <w:t xml:space="preserve">non è registrato dalla funzione </w:t>
+      </w:r>
+      <w:r>
+        <w:rPr>
+          <w:i/>
+        </w:rPr>
+        <w:t xml:space="preserve">Annulla </w:t>
+      </w:r>
+      <w:r>
+        <w:t>(</w:t>
+      </w:r>
+      <w:r>
+        <w:rPr>
+          <w:i/>
+        </w:rPr>
+        <w:t>Undo</w:t>
+      </w:r>
+      <w:r>
+        <w:t>).</w:t>
+      </w:r>
+    </w:p>
+    <w:p>
+      <w:pPr>
+        <w:pStyle w:val="Paragrafoelenco"/>
+        <w:numPr>
+          <w:ilvl w:val="0"/>
+          <w:numId w:val="24"/>
+        </w:numPr>
+      </w:pPr>
+      <w:r>
+        <w:t xml:space="preserve">E’ possibile aggiungere/rimuovere mesh senza utilizzare i bottoni di </w:t>
+      </w:r>
+      <w:r>
+        <w:rPr>
+          <w:i/>
+        </w:rPr>
+        <w:t>Add</w:t>
+      </w:r>
+      <w:r>
+        <w:rPr>
+          <w:i/>
+        </w:rPr>
+        <w:t>/</w:t>
+      </w:r>
+      <w:r>
+        <w:rPr>
+          <w:i/>
+        </w:rPr>
+        <w:t>Remove</w:t>
+      </w:r>
+      <w:r>
+        <w:t xml:space="preserve"> trascinando o eliminandoli (click destro su elemento) dalla lista </w:t>
+      </w:r>
+      <w:proofErr w:type="spellStart"/>
+      <w:r>
+        <w:rPr>
+          <w:i/>
+        </w:rPr>
+        <w:t>TargetMeshes</w:t>
+      </w:r>
+      <w:proofErr w:type="spellEnd"/>
+      <w:r>
+        <w:t>.</w:t>
+      </w:r>
+    </w:p>
+    <w:p>
+      <w:r>
+        <w:t xml:space="preserve"> </w:t>
+      </w:r>
+    </w:p>
     <w:p>
       <w:r>
         <w:t>Cosa avviene quando…</w:t>
@@ -3122,14 +4522,18 @@
       <w:r>
         <w:t xml:space="preserve">Una volta ottenuto il risultato dell’overlap diventa quindi quello attuale. ModelConfiguratorManager chiama la funzione di </w:t>
       </w:r>
-      <w:proofErr w:type="spellStart"/>
-      <w:r>
-        <w:rPr>
-          <w:i/>
-        </w:rPr>
-        <w:t>apply</w:t>
-      </w:r>
-      <w:proofErr w:type="spellEnd"/>
+      <w:r>
+        <w:rPr>
+          <w:i/>
+        </w:rPr>
+        <w:t>A</w:t>
+      </w:r>
+      <w:r>
+        <w:rPr>
+          <w:i/>
+        </w:rPr>
+        <w:t>pply</w:t>
+      </w:r>
       <w:r>
         <w:t xml:space="preserve"> su tutte le configurazioni </w:t>
       </w:r>
@@ -3142,14 +4546,18 @@
       <w:r>
         <w:t xml:space="preserve"> alla configurazione attuale e </w:t>
       </w:r>
-      <w:proofErr w:type="spellStart"/>
-      <w:r>
-        <w:rPr>
-          <w:i/>
-        </w:rPr>
-        <w:t>remove</w:t>
-      </w:r>
-      <w:proofErr w:type="spellEnd"/>
+      <w:r>
+        <w:rPr>
+          <w:i/>
+        </w:rPr>
+        <w:t>R</w:t>
+      </w:r>
+      <w:r>
+        <w:rPr>
+          <w:i/>
+        </w:rPr>
+        <w:t>emove</w:t>
+      </w:r>
       <w:r>
         <w:t xml:space="preserve"> a quelli non.</w:t>
       </w:r>
@@ -3163,29 +4571,61 @@
         </w:numPr>
       </w:pPr>
       <w:r>
-        <w:t xml:space="preserve">Configuration, infine inoltra le chiamate </w:t>
-      </w:r>
-      <w:proofErr w:type="spellStart"/>
-      <w:r>
-        <w:rPr>
-          <w:i/>
-        </w:rPr>
-        <w:t>apply</w:t>
-      </w:r>
-      <w:proofErr w:type="spellEnd"/>
+        <w:t>Configuration, infine</w:t>
+      </w:r>
+      <w:r>
+        <w:t>,</w:t>
+      </w:r>
+      <w:r>
+        <w:t xml:space="preserve"> inoltra le chiamate </w:t>
+      </w:r>
+      <w:r>
+        <w:rPr>
+          <w:i/>
+        </w:rPr>
+        <w:t>A</w:t>
+      </w:r>
+      <w:r>
+        <w:rPr>
+          <w:i/>
+        </w:rPr>
+        <w:t>pply</w:t>
+      </w:r>
       <w:r>
         <w:t xml:space="preserve"> e </w:t>
       </w:r>
-      <w:proofErr w:type="spellStart"/>
-      <w:r>
-        <w:rPr>
-          <w:i/>
-        </w:rPr>
-        <w:t>remove</w:t>
-      </w:r>
-      <w:proofErr w:type="spellEnd"/>
-      <w:r>
-        <w:t xml:space="preserve"> ai suoi MaterialManager e GameObjectGroup che si occupano di applicare/disattivare materiali/gameObjects.</w:t>
+      <w:r>
+        <w:rPr>
+          <w:i/>
+        </w:rPr>
+        <w:t>R</w:t>
+      </w:r>
+      <w:r>
+        <w:rPr>
+          <w:i/>
+        </w:rPr>
+        <w:t>emove</w:t>
+      </w:r>
+      <w:r>
+        <w:t xml:space="preserve"> ai suoi </w:t>
+      </w:r>
+      <w:r>
+        <w:rPr>
+          <w:i/>
+        </w:rPr>
+        <w:t>MaterialManager</w:t>
+      </w:r>
+      <w:r>
+        <w:t xml:space="preserve"> e </w:t>
+      </w:r>
+      <w:r>
+        <w:rPr>
+          <w:i/>
+        </w:rPr>
+        <w:t>GameObjectGroup</w:t>
+      </w:r>
+      <w:r>
+        <w:t xml:space="preserve"> che si occupano di applicare/disattivare materiali/gameObjects.</w:t>
       </w:r>
     </w:p>
     <w:sectPr>
@@ -3201,6 +4641,119 @@
 <file path=word/numbering.xml><?xml version="1.0" encoding="utf-8"?>
 <w:numbering xmlns:wpc="http://schemas.microsoft.com/office/word/2010/wordprocessingCanvas" xmlns:mc="http://schemas.openxmlformats.org/markup-compatibility/2006" xmlns:o="urn:schemas-microsoft-com:office:office" xmlns:r="http://schemas.openxmlformats.org/officeDocument/2006/relationships" xmlns:m="http://schemas.openxmlformats.org/officeDocument/2006/math" xmlns:v="urn:schemas-microsoft-com:vml" xmlns:wp14="http://schemas.microsoft.com/office/word/2010/wordprocessingDrawing" xmlns:wp="http://schemas.openxmlformats.org/drawingml/2006/wordprocessingDrawing" xmlns:w10="urn:schemas-microsoft-com:office:word" xmlns:w="http://schemas.openxmlformats.org/wordprocessingml/2006/main" xmlns:w14="http://schemas.microsoft.com/office/word/2010/wordml" xmlns:w15="http://schemas.microsoft.com/office/word/2012/wordml" xmlns:wpg="http://schemas.microsoft.com/office/word/2010/wordprocessingGroup" xmlns:wpi="http://schemas.microsoft.com/office/word/2010/wordprocessingInk" xmlns:wne="http://schemas.microsoft.com/office/word/2006/wordml" xmlns:wps="http://schemas.microsoft.com/office/word/2010/wordprocessingShape" mc:Ignorable="w14 w15 wp14">
   <w:abstractNum w:abstractNumId="0">
+    <w:nsid w:val="02F357A4"/>
+    <w:multiLevelType w:val="hybridMultilevel"/>
+    <w:tmpl w:val="C8DA0ABE"/>
+    <w:lvl w:ilvl="0" w:tplc="04100001">
+      <w:start w:val="1"/>
+      <w:numFmt w:val="bullet"/>
+      <w:lvlText w:val=""/>
+      <w:lvlJc w:val="left"/>
+      <w:pPr>
+        <w:ind w:left="720" w:hanging="360"/>
+      </w:pPr>
+      <w:rPr>
+        <w:rFonts w:ascii="Symbol" w:hAnsi="Symbol" w:hint="default"/>
+      </w:rPr>
+    </w:lvl>
+    <w:lvl w:ilvl="1" w:tplc="04100003" w:tentative="1">
+      <w:start w:val="1"/>
+      <w:numFmt w:val="bullet"/>
+      <w:lvlText w:val="o"/>
+      <w:lvlJc w:val="left"/>
+      <w:pPr>
+        <w:ind w:left="1440" w:hanging="360"/>
+      </w:pPr>
+      <w:rPr>
+        <w:rFonts w:ascii="Courier New" w:hAnsi="Courier New" w:cs="Courier New" w:hint="default"/>
+      </w:rPr>
+    </w:lvl>
+    <w:lvl w:ilvl="2" w:tplc="04100005" w:tentative="1">
+      <w:start w:val="1"/>
+      <w:numFmt w:val="bullet"/>
+      <w:lvlText w:val=""/>
+      <w:lvlJc w:val="left"/>
+      <w:pPr>
+        <w:ind w:left="2160" w:hanging="360"/>
+      </w:pPr>
+      <w:rPr>
+        <w:rFonts w:ascii="Wingdings" w:hAnsi="Wingdings" w:hint="default"/>
+      </w:rPr>
+    </w:lvl>
+    <w:lvl w:ilvl="3" w:tplc="04100001" w:tentative="1">
+      <w:start w:val="1"/>
+      <w:numFmt w:val="bullet"/>
+      <w:lvlText w:val=""/>
+      <w:lvlJc w:val="left"/>
+      <w:pPr>
+        <w:ind w:left="2880" w:hanging="360"/>
+      </w:pPr>
+      <w:rPr>
+        <w:rFonts w:ascii="Symbol" w:hAnsi="Symbol" w:hint="default"/>
+      </w:rPr>
+    </w:lvl>
+    <w:lvl w:ilvl="4" w:tplc="04100003" w:tentative="1">
+      <w:start w:val="1"/>
+      <w:numFmt w:val="bullet"/>
+      <w:lvlText w:val="o"/>
+      <w:lvlJc w:val="left"/>
+      <w:pPr>
+        <w:ind w:left="3600" w:hanging="360"/>
+      </w:pPr>
+      <w:rPr>
+        <w:rFonts w:ascii="Courier New" w:hAnsi="Courier New" w:cs="Courier New" w:hint="default"/>
+      </w:rPr>
+    </w:lvl>
+    <w:lvl w:ilvl="5" w:tplc="04100005" w:tentative="1">
+      <w:start w:val="1"/>
+      <w:numFmt w:val="bullet"/>
+      <w:lvlText w:val=""/>
+      <w:lvlJc w:val="left"/>
+      <w:pPr>
+        <w:ind w:left="4320" w:hanging="360"/>
+      </w:pPr>
+      <w:rPr>
+        <w:rFonts w:ascii="Wingdings" w:hAnsi="Wingdings" w:hint="default"/>
+      </w:rPr>
+    </w:lvl>
+    <w:lvl w:ilvl="6" w:tplc="04100001" w:tentative="1">
+      <w:start w:val="1"/>
+      <w:numFmt w:val="bullet"/>
+      <w:lvlText w:val=""/>
+      <w:lvlJc w:val="left"/>
+      <w:pPr>
+        <w:ind w:left="5040" w:hanging="360"/>
+      </w:pPr>
+      <w:rPr>
+        <w:rFonts w:ascii="Symbol" w:hAnsi="Symbol" w:hint="default"/>
+      </w:rPr>
+    </w:lvl>
+    <w:lvl w:ilvl="7" w:tplc="04100003" w:tentative="1">
+      <w:start w:val="1"/>
+      <w:numFmt w:val="bullet"/>
+      <w:lvlText w:val="o"/>
+      <w:lvlJc w:val="left"/>
+      <w:pPr>
+        <w:ind w:left="5760" w:hanging="360"/>
+      </w:pPr>
+      <w:rPr>
+        <w:rFonts w:ascii="Courier New" w:hAnsi="Courier New" w:cs="Courier New" w:hint="default"/>
+      </w:rPr>
+    </w:lvl>
+    <w:lvl w:ilvl="8" w:tplc="04100005" w:tentative="1">
+      <w:start w:val="1"/>
+      <w:numFmt w:val="bullet"/>
+      <w:lvlText w:val=""/>
+      <w:lvlJc w:val="left"/>
+      <w:pPr>
+        <w:ind w:left="6480" w:hanging="360"/>
+      </w:pPr>
+      <w:rPr>
+        <w:rFonts w:ascii="Wingdings" w:hAnsi="Wingdings" w:hint="default"/>
+      </w:rPr>
+    </w:lvl>
+  </w:abstractNum>
+  <w:abstractNum w:abstractNumId="1">
     <w:nsid w:val="0DD37D85"/>
     <w:multiLevelType w:val="hybridMultilevel"/>
     <w:tmpl w:val="40402BE4"/>
@@ -3313,7 +4866,7 @@
       </w:rPr>
     </w:lvl>
   </w:abstractNum>
-  <w:abstractNum w:abstractNumId="1">
+  <w:abstractNum w:abstractNumId="2">
     <w:nsid w:val="10D143F6"/>
     <w:multiLevelType w:val="hybridMultilevel"/>
     <w:tmpl w:val="1158C954"/>
@@ -3426,7 +4979,7 @@
       </w:rPr>
     </w:lvl>
   </w:abstractNum>
-  <w:abstractNum w:abstractNumId="2">
+  <w:abstractNum w:abstractNumId="3">
     <w:nsid w:val="137D6333"/>
     <w:multiLevelType w:val="hybridMultilevel"/>
     <w:tmpl w:val="DDEC25BC"/>
@@ -3539,7 +5092,346 @@
       </w:rPr>
     </w:lvl>
   </w:abstractNum>
-  <w:abstractNum w:abstractNumId="3">
+  <w:abstractNum w:abstractNumId="4">
+    <w:nsid w:val="15B57931"/>
+    <w:multiLevelType w:val="hybridMultilevel"/>
+    <w:tmpl w:val="33246C10"/>
+    <w:lvl w:ilvl="0" w:tplc="04100001">
+      <w:start w:val="1"/>
+      <w:numFmt w:val="bullet"/>
+      <w:lvlText w:val=""/>
+      <w:lvlJc w:val="left"/>
+      <w:pPr>
+        <w:ind w:left="720" w:hanging="360"/>
+      </w:pPr>
+      <w:rPr>
+        <w:rFonts w:ascii="Symbol" w:hAnsi="Symbol" w:hint="default"/>
+      </w:rPr>
+    </w:lvl>
+    <w:lvl w:ilvl="1" w:tplc="04100003" w:tentative="1">
+      <w:start w:val="1"/>
+      <w:numFmt w:val="bullet"/>
+      <w:lvlText w:val="o"/>
+      <w:lvlJc w:val="left"/>
+      <w:pPr>
+        <w:ind w:left="1440" w:hanging="360"/>
+      </w:pPr>
+      <w:rPr>
+        <w:rFonts w:ascii="Courier New" w:hAnsi="Courier New" w:cs="Courier New" w:hint="default"/>
+      </w:rPr>
+    </w:lvl>
+    <w:lvl w:ilvl="2" w:tplc="04100005" w:tentative="1">
+      <w:start w:val="1"/>
+      <w:numFmt w:val="bullet"/>
+      <w:lvlText w:val=""/>
+      <w:lvlJc w:val="left"/>
+      <w:pPr>
+        <w:ind w:left="2160" w:hanging="360"/>
+      </w:pPr>
+      <w:rPr>
+        <w:rFonts w:ascii="Wingdings" w:hAnsi="Wingdings" w:hint="default"/>
+      </w:rPr>
+    </w:lvl>
+    <w:lvl w:ilvl="3" w:tplc="04100001" w:tentative="1">
+      <w:start w:val="1"/>
+      <w:numFmt w:val="bullet"/>
+      <w:lvlText w:val=""/>
+      <w:lvlJc w:val="left"/>
+      <w:pPr>
+        <w:ind w:left="2880" w:hanging="360"/>
+      </w:pPr>
+      <w:rPr>
+        <w:rFonts w:ascii="Symbol" w:hAnsi="Symbol" w:hint="default"/>
+      </w:rPr>
+    </w:lvl>
+    <w:lvl w:ilvl="4" w:tplc="04100003" w:tentative="1">
+      <w:start w:val="1"/>
+      <w:numFmt w:val="bullet"/>
+      <w:lvlText w:val="o"/>
+      <w:lvlJc w:val="left"/>
+      <w:pPr>
+        <w:ind w:left="3600" w:hanging="360"/>
+      </w:pPr>
+      <w:rPr>
+        <w:rFonts w:ascii="Courier New" w:hAnsi="Courier New" w:cs="Courier New" w:hint="default"/>
+      </w:rPr>
+    </w:lvl>
+    <w:lvl w:ilvl="5" w:tplc="04100005" w:tentative="1">
+      <w:start w:val="1"/>
+      <w:numFmt w:val="bullet"/>
+      <w:lvlText w:val=""/>
+      <w:lvlJc w:val="left"/>
+      <w:pPr>
+        <w:ind w:left="4320" w:hanging="360"/>
+      </w:pPr>
+      <w:rPr>
+        <w:rFonts w:ascii="Wingdings" w:hAnsi="Wingdings" w:hint="default"/>
+      </w:rPr>
+    </w:lvl>
+    <w:lvl w:ilvl="6" w:tplc="04100001" w:tentative="1">
+      <w:start w:val="1"/>
+      <w:numFmt w:val="bullet"/>
+      <w:lvlText w:val=""/>
+      <w:lvlJc w:val="left"/>
+      <w:pPr>
+        <w:ind w:left="5040" w:hanging="360"/>
+      </w:pPr>
+      <w:rPr>
+        <w:rFonts w:ascii="Symbol" w:hAnsi="Symbol" w:hint="default"/>
+      </w:rPr>
+    </w:lvl>
+    <w:lvl w:ilvl="7" w:tplc="04100003" w:tentative="1">
+      <w:start w:val="1"/>
+      <w:numFmt w:val="bullet"/>
+      <w:lvlText w:val="o"/>
+      <w:lvlJc w:val="left"/>
+      <w:pPr>
+        <w:ind w:left="5760" w:hanging="360"/>
+      </w:pPr>
+      <w:rPr>
+        <w:rFonts w:ascii="Courier New" w:hAnsi="Courier New" w:cs="Courier New" w:hint="default"/>
+      </w:rPr>
+    </w:lvl>
+    <w:lvl w:ilvl="8" w:tplc="04100005" w:tentative="1">
+      <w:start w:val="1"/>
+      <w:numFmt w:val="bullet"/>
+      <w:lvlText w:val=""/>
+      <w:lvlJc w:val="left"/>
+      <w:pPr>
+        <w:ind w:left="6480" w:hanging="360"/>
+      </w:pPr>
+      <w:rPr>
+        <w:rFonts w:ascii="Wingdings" w:hAnsi="Wingdings" w:hint="default"/>
+      </w:rPr>
+    </w:lvl>
+  </w:abstractNum>
+  <w:abstractNum w:abstractNumId="5">
+    <w:nsid w:val="1BC46C33"/>
+    <w:multiLevelType w:val="hybridMultilevel"/>
+    <w:tmpl w:val="7966BB68"/>
+    <w:lvl w:ilvl="0" w:tplc="04100001">
+      <w:start w:val="1"/>
+      <w:numFmt w:val="bullet"/>
+      <w:lvlText w:val=""/>
+      <w:lvlJc w:val="left"/>
+      <w:pPr>
+        <w:ind w:left="720" w:hanging="360"/>
+      </w:pPr>
+      <w:rPr>
+        <w:rFonts w:ascii="Symbol" w:hAnsi="Symbol" w:hint="default"/>
+      </w:rPr>
+    </w:lvl>
+    <w:lvl w:ilvl="1" w:tplc="04100003" w:tentative="1">
+      <w:start w:val="1"/>
+      <w:numFmt w:val="bullet"/>
+      <w:lvlText w:val="o"/>
+      <w:lvlJc w:val="left"/>
+      <w:pPr>
+        <w:ind w:left="1440" w:hanging="360"/>
+      </w:pPr>
+      <w:rPr>
+        <w:rFonts w:ascii="Courier New" w:hAnsi="Courier New" w:cs="Courier New" w:hint="default"/>
+      </w:rPr>
+    </w:lvl>
+    <w:lvl w:ilvl="2" w:tplc="04100005" w:tentative="1">
+      <w:start w:val="1"/>
+      <w:numFmt w:val="bullet"/>
+      <w:lvlText w:val=""/>
+      <w:lvlJc w:val="left"/>
+      <w:pPr>
+        <w:ind w:left="2160" w:hanging="360"/>
+      </w:pPr>
+      <w:rPr>
+        <w:rFonts w:ascii="Wingdings" w:hAnsi="Wingdings" w:hint="default"/>
+      </w:rPr>
+    </w:lvl>
+    <w:lvl w:ilvl="3" w:tplc="04100001" w:tentative="1">
+      <w:start w:val="1"/>
+      <w:numFmt w:val="bullet"/>
+      <w:lvlText w:val=""/>
+      <w:lvlJc w:val="left"/>
+      <w:pPr>
+        <w:ind w:left="2880" w:hanging="360"/>
+      </w:pPr>
+      <w:rPr>
+        <w:rFonts w:ascii="Symbol" w:hAnsi="Symbol" w:hint="default"/>
+      </w:rPr>
+    </w:lvl>
+    <w:lvl w:ilvl="4" w:tplc="04100003" w:tentative="1">
+      <w:start w:val="1"/>
+      <w:numFmt w:val="bullet"/>
+      <w:lvlText w:val="o"/>
+      <w:lvlJc w:val="left"/>
+      <w:pPr>
+        <w:ind w:left="3600" w:hanging="360"/>
+      </w:pPr>
+      <w:rPr>
+        <w:rFonts w:ascii="Courier New" w:hAnsi="Courier New" w:cs="Courier New" w:hint="default"/>
+      </w:rPr>
+    </w:lvl>
+    <w:lvl w:ilvl="5" w:tplc="04100005" w:tentative="1">
+      <w:start w:val="1"/>
+      <w:numFmt w:val="bullet"/>
+      <w:lvlText w:val=""/>
+      <w:lvlJc w:val="left"/>
+      <w:pPr>
+        <w:ind w:left="4320" w:hanging="360"/>
+      </w:pPr>
+      <w:rPr>
+        <w:rFonts w:ascii="Wingdings" w:hAnsi="Wingdings" w:hint="default"/>
+      </w:rPr>
+    </w:lvl>
+    <w:lvl w:ilvl="6" w:tplc="04100001" w:tentative="1">
+      <w:start w:val="1"/>
+      <w:numFmt w:val="bullet"/>
+      <w:lvlText w:val=""/>
+      <w:lvlJc w:val="left"/>
+      <w:pPr>
+        <w:ind w:left="5040" w:hanging="360"/>
+      </w:pPr>
+      <w:rPr>
+        <w:rFonts w:ascii="Symbol" w:hAnsi="Symbol" w:hint="default"/>
+      </w:rPr>
+    </w:lvl>
+    <w:lvl w:ilvl="7" w:tplc="04100003" w:tentative="1">
+      <w:start w:val="1"/>
+      <w:numFmt w:val="bullet"/>
+      <w:lvlText w:val="o"/>
+      <w:lvlJc w:val="left"/>
+      <w:pPr>
+        <w:ind w:left="5760" w:hanging="360"/>
+      </w:pPr>
+      <w:rPr>
+        <w:rFonts w:ascii="Courier New" w:hAnsi="Courier New" w:cs="Courier New" w:hint="default"/>
+      </w:rPr>
+    </w:lvl>
+    <w:lvl w:ilvl="8" w:tplc="04100005" w:tentative="1">
+      <w:start w:val="1"/>
+      <w:numFmt w:val="bullet"/>
+      <w:lvlText w:val=""/>
+      <w:lvlJc w:val="left"/>
+      <w:pPr>
+        <w:ind w:left="6480" w:hanging="360"/>
+      </w:pPr>
+      <w:rPr>
+        <w:rFonts w:ascii="Wingdings" w:hAnsi="Wingdings" w:hint="default"/>
+      </w:rPr>
+    </w:lvl>
+  </w:abstractNum>
+  <w:abstractNum w:abstractNumId="6">
+    <w:nsid w:val="1F2756E4"/>
+    <w:multiLevelType w:val="hybridMultilevel"/>
+    <w:tmpl w:val="407C56DC"/>
+    <w:lvl w:ilvl="0" w:tplc="04100001">
+      <w:start w:val="1"/>
+      <w:numFmt w:val="bullet"/>
+      <w:lvlText w:val=""/>
+      <w:lvlJc w:val="left"/>
+      <w:pPr>
+        <w:ind w:left="720" w:hanging="360"/>
+      </w:pPr>
+      <w:rPr>
+        <w:rFonts w:ascii="Symbol" w:hAnsi="Symbol" w:hint="default"/>
+      </w:rPr>
+    </w:lvl>
+    <w:lvl w:ilvl="1" w:tplc="04100003" w:tentative="1">
+      <w:start w:val="1"/>
+      <w:numFmt w:val="bullet"/>
+      <w:lvlText w:val="o"/>
+      <w:lvlJc w:val="left"/>
+      <w:pPr>
+        <w:ind w:left="1440" w:hanging="360"/>
+      </w:pPr>
+      <w:rPr>
+        <w:rFonts w:ascii="Courier New" w:hAnsi="Courier New" w:cs="Courier New" w:hint="default"/>
+      </w:rPr>
+    </w:lvl>
+    <w:lvl w:ilvl="2" w:tplc="04100005" w:tentative="1">
+      <w:start w:val="1"/>
+      <w:numFmt w:val="bullet"/>
+      <w:lvlText w:val=""/>
+      <w:lvlJc w:val="left"/>
+      <w:pPr>
+        <w:ind w:left="2160" w:hanging="360"/>
+      </w:pPr>
+      <w:rPr>
+        <w:rFonts w:ascii="Wingdings" w:hAnsi="Wingdings" w:hint="default"/>
+      </w:rPr>
+    </w:lvl>
+    <w:lvl w:ilvl="3" w:tplc="04100001" w:tentative="1">
+      <w:start w:val="1"/>
+      <w:numFmt w:val="bullet"/>
+      <w:lvlText w:val=""/>
+      <w:lvlJc w:val="left"/>
+      <w:pPr>
+        <w:ind w:left="2880" w:hanging="360"/>
+      </w:pPr>
+      <w:rPr>
+        <w:rFonts w:ascii="Symbol" w:hAnsi="Symbol" w:hint="default"/>
+      </w:rPr>
+    </w:lvl>
+    <w:lvl w:ilvl="4" w:tplc="04100003" w:tentative="1">
+      <w:start w:val="1"/>
+      <w:numFmt w:val="bullet"/>
+      <w:lvlText w:val="o"/>
+      <w:lvlJc w:val="left"/>
+      <w:pPr>
+        <w:ind w:left="3600" w:hanging="360"/>
+      </w:pPr>
+      <w:rPr>
+        <w:rFonts w:ascii="Courier New" w:hAnsi="Courier New" w:cs="Courier New" w:hint="default"/>
+      </w:rPr>
+    </w:lvl>
+    <w:lvl w:ilvl="5" w:tplc="04100005" w:tentative="1">
+      <w:start w:val="1"/>
+      <w:numFmt w:val="bullet"/>
+      <w:lvlText w:val=""/>
+      <w:lvlJc w:val="left"/>
+      <w:pPr>
+        <w:ind w:left="4320" w:hanging="360"/>
+      </w:pPr>
+      <w:rPr>
+        <w:rFonts w:ascii="Wingdings" w:hAnsi="Wingdings" w:hint="default"/>
+      </w:rPr>
+    </w:lvl>
+    <w:lvl w:ilvl="6" w:tplc="04100001" w:tentative="1">
+      <w:start w:val="1"/>
+      <w:numFmt w:val="bullet"/>
+      <w:lvlText w:val=""/>
+      <w:lvlJc w:val="left"/>
+      <w:pPr>
+        <w:ind w:left="5040" w:hanging="360"/>
+      </w:pPr>
+      <w:rPr>
+        <w:rFonts w:ascii="Symbol" w:hAnsi="Symbol" w:hint="default"/>
+      </w:rPr>
+    </w:lvl>
+    <w:lvl w:ilvl="7" w:tplc="04100003" w:tentative="1">
+      <w:start w:val="1"/>
+      <w:numFmt w:val="bullet"/>
+      <w:lvlText w:val="o"/>
+      <w:lvlJc w:val="left"/>
+      <w:pPr>
+        <w:ind w:left="5760" w:hanging="360"/>
+      </w:pPr>
+      <w:rPr>
+        <w:rFonts w:ascii="Courier New" w:hAnsi="Courier New" w:cs="Courier New" w:hint="default"/>
+      </w:rPr>
+    </w:lvl>
+    <w:lvl w:ilvl="8" w:tplc="04100005" w:tentative="1">
+      <w:start w:val="1"/>
+      <w:numFmt w:val="bullet"/>
+      <w:lvlText w:val=""/>
+      <w:lvlJc w:val="left"/>
+      <w:pPr>
+        <w:ind w:left="6480" w:hanging="360"/>
+      </w:pPr>
+      <w:rPr>
+        <w:rFonts w:ascii="Wingdings" w:hAnsi="Wingdings" w:hint="default"/>
+      </w:rPr>
+    </w:lvl>
+  </w:abstractNum>
+  <w:abstractNum w:abstractNumId="7">
     <w:nsid w:val="2C2A07EF"/>
     <w:multiLevelType w:val="hybridMultilevel"/>
     <w:tmpl w:val="41780DA8"/>
@@ -3625,7 +5517,7 @@
       </w:pPr>
     </w:lvl>
   </w:abstractNum>
-  <w:abstractNum w:abstractNumId="4">
+  <w:abstractNum w:abstractNumId="8">
     <w:nsid w:val="2C92111F"/>
     <w:multiLevelType w:val="hybridMultilevel"/>
     <w:tmpl w:val="26E0CCAC"/>
@@ -3738,7 +5630,120 @@
       </w:rPr>
     </w:lvl>
   </w:abstractNum>
-  <w:abstractNum w:abstractNumId="5">
+  <w:abstractNum w:abstractNumId="9">
+    <w:nsid w:val="31F94D5B"/>
+    <w:multiLevelType w:val="hybridMultilevel"/>
+    <w:tmpl w:val="DE888FEC"/>
+    <w:lvl w:ilvl="0" w:tplc="04100001">
+      <w:start w:val="1"/>
+      <w:numFmt w:val="bullet"/>
+      <w:lvlText w:val=""/>
+      <w:lvlJc w:val="left"/>
+      <w:pPr>
+        <w:ind w:left="720" w:hanging="360"/>
+      </w:pPr>
+      <w:rPr>
+        <w:rFonts w:ascii="Symbol" w:hAnsi="Symbol" w:hint="default"/>
+      </w:rPr>
+    </w:lvl>
+    <w:lvl w:ilvl="1" w:tplc="04100003" w:tentative="1">
+      <w:start w:val="1"/>
+      <w:numFmt w:val="bullet"/>
+      <w:lvlText w:val="o"/>
+      <w:lvlJc w:val="left"/>
+      <w:pPr>
+        <w:ind w:left="1440" w:hanging="360"/>
+      </w:pPr>
+      <w:rPr>
+        <w:rFonts w:ascii="Courier New" w:hAnsi="Courier New" w:cs="Courier New" w:hint="default"/>
+      </w:rPr>
+    </w:lvl>
+    <w:lvl w:ilvl="2" w:tplc="04100005" w:tentative="1">
+      <w:start w:val="1"/>
+      <w:numFmt w:val="bullet"/>
+      <w:lvlText w:val=""/>
+      <w:lvlJc w:val="left"/>
+      <w:pPr>
+        <w:ind w:left="2160" w:hanging="360"/>
+      </w:pPr>
+      <w:rPr>
+        <w:rFonts w:ascii="Wingdings" w:hAnsi="Wingdings" w:hint="default"/>
+      </w:rPr>
+    </w:lvl>
+    <w:lvl w:ilvl="3" w:tplc="04100001" w:tentative="1">
+      <w:start w:val="1"/>
+      <w:numFmt w:val="bullet"/>
+      <w:lvlText w:val=""/>
+      <w:lvlJc w:val="left"/>
+      <w:pPr>
+        <w:ind w:left="2880" w:hanging="360"/>
+      </w:pPr>
+      <w:rPr>
+        <w:rFonts w:ascii="Symbol" w:hAnsi="Symbol" w:hint="default"/>
+      </w:rPr>
+    </w:lvl>
+    <w:lvl w:ilvl="4" w:tplc="04100003" w:tentative="1">
+      <w:start w:val="1"/>
+      <w:numFmt w:val="bullet"/>
+      <w:lvlText w:val="o"/>
+      <w:lvlJc w:val="left"/>
+      <w:pPr>
+        <w:ind w:left="3600" w:hanging="360"/>
+      </w:pPr>
+      <w:rPr>
+        <w:rFonts w:ascii="Courier New" w:hAnsi="Courier New" w:cs="Courier New" w:hint="default"/>
+      </w:rPr>
+    </w:lvl>
+    <w:lvl w:ilvl="5" w:tplc="04100005" w:tentative="1">
+      <w:start w:val="1"/>
+      <w:numFmt w:val="bullet"/>
+      <w:lvlText w:val=""/>
+      <w:lvlJc w:val="left"/>
+      <w:pPr>
+        <w:ind w:left="4320" w:hanging="360"/>
+      </w:pPr>
+      <w:rPr>
+        <w:rFonts w:ascii="Wingdings" w:hAnsi="Wingdings" w:hint="default"/>
+      </w:rPr>
+    </w:lvl>
+    <w:lvl w:ilvl="6" w:tplc="04100001" w:tentative="1">
+      <w:start w:val="1"/>
+      <w:numFmt w:val="bullet"/>
+      <w:lvlText w:val=""/>
+      <w:lvlJc w:val="left"/>
+      <w:pPr>
+        <w:ind w:left="5040" w:hanging="360"/>
+      </w:pPr>
+      <w:rPr>
+        <w:rFonts w:ascii="Symbol" w:hAnsi="Symbol" w:hint="default"/>
+      </w:rPr>
+    </w:lvl>
+    <w:lvl w:ilvl="7" w:tplc="04100003" w:tentative="1">
+      <w:start w:val="1"/>
+      <w:numFmt w:val="bullet"/>
+      <w:lvlText w:val="o"/>
+      <w:lvlJc w:val="left"/>
+      <w:pPr>
+        <w:ind w:left="5760" w:hanging="360"/>
+      </w:pPr>
+      <w:rPr>
+        <w:rFonts w:ascii="Courier New" w:hAnsi="Courier New" w:cs="Courier New" w:hint="default"/>
+      </w:rPr>
+    </w:lvl>
+    <w:lvl w:ilvl="8" w:tplc="04100005" w:tentative="1">
+      <w:start w:val="1"/>
+      <w:numFmt w:val="bullet"/>
+      <w:lvlText w:val=""/>
+      <w:lvlJc w:val="left"/>
+      <w:pPr>
+        <w:ind w:left="6480" w:hanging="360"/>
+      </w:pPr>
+      <w:rPr>
+        <w:rFonts w:ascii="Wingdings" w:hAnsi="Wingdings" w:hint="default"/>
+      </w:rPr>
+    </w:lvl>
+  </w:abstractNum>
+  <w:abstractNum w:abstractNumId="10">
     <w:nsid w:val="3D1A4BFD"/>
     <w:multiLevelType w:val="hybridMultilevel"/>
     <w:tmpl w:val="C1E4B902"/>
@@ -3851,7 +5856,7 @@
       </w:rPr>
     </w:lvl>
   </w:abstractNum>
-  <w:abstractNum w:abstractNumId="6">
+  <w:abstractNum w:abstractNumId="11">
     <w:nsid w:val="44AB23CB"/>
     <w:multiLevelType w:val="hybridMultilevel"/>
     <w:tmpl w:val="BA002DD4"/>
@@ -3964,7 +5969,7 @@
       </w:rPr>
     </w:lvl>
   </w:abstractNum>
-  <w:abstractNum w:abstractNumId="7">
+  <w:abstractNum w:abstractNumId="12">
     <w:nsid w:val="4BF12E2B"/>
     <w:multiLevelType w:val="hybridMultilevel"/>
     <w:tmpl w:val="E9A2A2B0"/>
@@ -4050,7 +6055,7 @@
       </w:pPr>
     </w:lvl>
   </w:abstractNum>
-  <w:abstractNum w:abstractNumId="8">
+  <w:abstractNum w:abstractNumId="13">
     <w:nsid w:val="56E02273"/>
     <w:multiLevelType w:val="hybridMultilevel"/>
     <w:tmpl w:val="9378E6BE"/>
@@ -4163,7 +6168,7 @@
       </w:rPr>
     </w:lvl>
   </w:abstractNum>
-  <w:abstractNum w:abstractNumId="9">
+  <w:abstractNum w:abstractNumId="14">
     <w:nsid w:val="57994EED"/>
     <w:multiLevelType w:val="hybridMultilevel"/>
     <w:tmpl w:val="41780DA8"/>
@@ -4249,7 +6254,7 @@
       </w:pPr>
     </w:lvl>
   </w:abstractNum>
-  <w:abstractNum w:abstractNumId="10">
+  <w:abstractNum w:abstractNumId="15">
     <w:nsid w:val="5C6A088C"/>
     <w:multiLevelType w:val="hybridMultilevel"/>
     <w:tmpl w:val="04FC743C"/>
@@ -4362,7 +6367,233 @@
       </w:rPr>
     </w:lvl>
   </w:abstractNum>
-  <w:abstractNum w:abstractNumId="11">
+  <w:abstractNum w:abstractNumId="16">
+    <w:nsid w:val="5EE66BF9"/>
+    <w:multiLevelType w:val="hybridMultilevel"/>
+    <w:tmpl w:val="16123312"/>
+    <w:lvl w:ilvl="0" w:tplc="04100001">
+      <w:start w:val="1"/>
+      <w:numFmt w:val="bullet"/>
+      <w:lvlText w:val=""/>
+      <w:lvlJc w:val="left"/>
+      <w:pPr>
+        <w:ind w:left="720" w:hanging="360"/>
+      </w:pPr>
+      <w:rPr>
+        <w:rFonts w:ascii="Symbol" w:hAnsi="Symbol" w:hint="default"/>
+      </w:rPr>
+    </w:lvl>
+    <w:lvl w:ilvl="1" w:tplc="04100003" w:tentative="1">
+      <w:start w:val="1"/>
+      <w:numFmt w:val="bullet"/>
+      <w:lvlText w:val="o"/>
+      <w:lvlJc w:val="left"/>
+      <w:pPr>
+        <w:ind w:left="1440" w:hanging="360"/>
+      </w:pPr>
+      <w:rPr>
+        <w:rFonts w:ascii="Courier New" w:hAnsi="Courier New" w:cs="Courier New" w:hint="default"/>
+      </w:rPr>
+    </w:lvl>
+    <w:lvl w:ilvl="2" w:tplc="04100005" w:tentative="1">
+      <w:start w:val="1"/>
+      <w:numFmt w:val="bullet"/>
+      <w:lvlText w:val=""/>
+      <w:lvlJc w:val="left"/>
+      <w:pPr>
+        <w:ind w:left="2160" w:hanging="360"/>
+      </w:pPr>
+      <w:rPr>
+        <w:rFonts w:ascii="Wingdings" w:hAnsi="Wingdings" w:hint="default"/>
+      </w:rPr>
+    </w:lvl>
+    <w:lvl w:ilvl="3" w:tplc="04100001" w:tentative="1">
+      <w:start w:val="1"/>
+      <w:numFmt w:val="bullet"/>
+      <w:lvlText w:val=""/>
+      <w:lvlJc w:val="left"/>
+      <w:pPr>
+        <w:ind w:left="2880" w:hanging="360"/>
+      </w:pPr>
+      <w:rPr>
+        <w:rFonts w:ascii="Symbol" w:hAnsi="Symbol" w:hint="default"/>
+      </w:rPr>
+    </w:lvl>
+    <w:lvl w:ilvl="4" w:tplc="04100003" w:tentative="1">
+      <w:start w:val="1"/>
+      <w:numFmt w:val="bullet"/>
+      <w:lvlText w:val="o"/>
+      <w:lvlJc w:val="left"/>
+      <w:pPr>
+        <w:ind w:left="3600" w:hanging="360"/>
+      </w:pPr>
+      <w:rPr>
+        <w:rFonts w:ascii="Courier New" w:hAnsi="Courier New" w:cs="Courier New" w:hint="default"/>
+      </w:rPr>
+    </w:lvl>
+    <w:lvl w:ilvl="5" w:tplc="04100005" w:tentative="1">
+      <w:start w:val="1"/>
+      <w:numFmt w:val="bullet"/>
+      <w:lvlText w:val=""/>
+      <w:lvlJc w:val="left"/>
+      <w:pPr>
+        <w:ind w:left="4320" w:hanging="360"/>
+      </w:pPr>
+      <w:rPr>
+        <w:rFonts w:ascii="Wingdings" w:hAnsi="Wingdings" w:hint="default"/>
+      </w:rPr>
+    </w:lvl>
+    <w:lvl w:ilvl="6" w:tplc="04100001" w:tentative="1">
+      <w:start w:val="1"/>
+      <w:numFmt w:val="bullet"/>
+      <w:lvlText w:val=""/>
+      <w:lvlJc w:val="left"/>
+      <w:pPr>
+        <w:ind w:left="5040" w:hanging="360"/>
+      </w:pPr>
+      <w:rPr>
+        <w:rFonts w:ascii="Symbol" w:hAnsi="Symbol" w:hint="default"/>
+      </w:rPr>
+    </w:lvl>
+    <w:lvl w:ilvl="7" w:tplc="04100003" w:tentative="1">
+      <w:start w:val="1"/>
+      <w:numFmt w:val="bullet"/>
+      <w:lvlText w:val="o"/>
+      <w:lvlJc w:val="left"/>
+      <w:pPr>
+        <w:ind w:left="5760" w:hanging="360"/>
+      </w:pPr>
+      <w:rPr>
+        <w:rFonts w:ascii="Courier New" w:hAnsi="Courier New" w:cs="Courier New" w:hint="default"/>
+      </w:rPr>
+    </w:lvl>
+    <w:lvl w:ilvl="8" w:tplc="04100005" w:tentative="1">
+      <w:start w:val="1"/>
+      <w:numFmt w:val="bullet"/>
+      <w:lvlText w:val=""/>
+      <w:lvlJc w:val="left"/>
+      <w:pPr>
+        <w:ind w:left="6480" w:hanging="360"/>
+      </w:pPr>
+      <w:rPr>
+        <w:rFonts w:ascii="Wingdings" w:hAnsi="Wingdings" w:hint="default"/>
+      </w:rPr>
+    </w:lvl>
+  </w:abstractNum>
+  <w:abstractNum w:abstractNumId="17">
+    <w:nsid w:val="5F3F38E3"/>
+    <w:multiLevelType w:val="hybridMultilevel"/>
+    <w:tmpl w:val="5B4E18FE"/>
+    <w:lvl w:ilvl="0" w:tplc="04100001">
+      <w:start w:val="1"/>
+      <w:numFmt w:val="bullet"/>
+      <w:lvlText w:val=""/>
+      <w:lvlJc w:val="left"/>
+      <w:pPr>
+        <w:ind w:left="720" w:hanging="360"/>
+      </w:pPr>
+      <w:rPr>
+        <w:rFonts w:ascii="Symbol" w:hAnsi="Symbol" w:hint="default"/>
+      </w:rPr>
+    </w:lvl>
+    <w:lvl w:ilvl="1" w:tplc="04100003" w:tentative="1">
+      <w:start w:val="1"/>
+      <w:numFmt w:val="bullet"/>
+      <w:lvlText w:val="o"/>
+      <w:lvlJc w:val="left"/>
+      <w:pPr>
+        <w:ind w:left="1440" w:hanging="360"/>
+      </w:pPr>
+      <w:rPr>
+        <w:rFonts w:ascii="Courier New" w:hAnsi="Courier New" w:cs="Courier New" w:hint="default"/>
+      </w:rPr>
+    </w:lvl>
+    <w:lvl w:ilvl="2" w:tplc="04100005" w:tentative="1">
+      <w:start w:val="1"/>
+      <w:numFmt w:val="bullet"/>
+      <w:lvlText w:val=""/>
+      <w:lvlJc w:val="left"/>
+      <w:pPr>
+        <w:ind w:left="2160" w:hanging="360"/>
+      </w:pPr>
+      <w:rPr>
+        <w:rFonts w:ascii="Wingdings" w:hAnsi="Wingdings" w:hint="default"/>
+      </w:rPr>
+    </w:lvl>
+    <w:lvl w:ilvl="3" w:tplc="04100001" w:tentative="1">
+      <w:start w:val="1"/>
+      <w:numFmt w:val="bullet"/>
+      <w:lvlText w:val=""/>
+      <w:lvlJc w:val="left"/>
+      <w:pPr>
+        <w:ind w:left="2880" w:hanging="360"/>
+      </w:pPr>
+      <w:rPr>
+        <w:rFonts w:ascii="Symbol" w:hAnsi="Symbol" w:hint="default"/>
+      </w:rPr>
+    </w:lvl>
+    <w:lvl w:ilvl="4" w:tplc="04100003" w:tentative="1">
+      <w:start w:val="1"/>
+      <w:numFmt w:val="bullet"/>
+      <w:lvlText w:val="o"/>
+      <w:lvlJc w:val="left"/>
+      <w:pPr>
+        <w:ind w:left="3600" w:hanging="360"/>
+      </w:pPr>
+      <w:rPr>
+        <w:rFonts w:ascii="Courier New" w:hAnsi="Courier New" w:cs="Courier New" w:hint="default"/>
+      </w:rPr>
+    </w:lvl>
+    <w:lvl w:ilvl="5" w:tplc="04100005" w:tentative="1">
+      <w:start w:val="1"/>
+      <w:numFmt w:val="bullet"/>
+      <w:lvlText w:val=""/>
+      <w:lvlJc w:val="left"/>
+      <w:pPr>
+        <w:ind w:left="4320" w:hanging="360"/>
+      </w:pPr>
+      <w:rPr>
+        <w:rFonts w:ascii="Wingdings" w:hAnsi="Wingdings" w:hint="default"/>
+      </w:rPr>
+    </w:lvl>
+    <w:lvl w:ilvl="6" w:tplc="04100001" w:tentative="1">
+      <w:start w:val="1"/>
+      <w:numFmt w:val="bullet"/>
+      <w:lvlText w:val=""/>
+      <w:lvlJc w:val="left"/>
+      <w:pPr>
+        <w:ind w:left="5040" w:hanging="360"/>
+      </w:pPr>
+      <w:rPr>
+        <w:rFonts w:ascii="Symbol" w:hAnsi="Symbol" w:hint="default"/>
+      </w:rPr>
+    </w:lvl>
+    <w:lvl w:ilvl="7" w:tplc="04100003" w:tentative="1">
+      <w:start w:val="1"/>
+      <w:numFmt w:val="bullet"/>
+      <w:lvlText w:val="o"/>
+      <w:lvlJc w:val="left"/>
+      <w:pPr>
+        <w:ind w:left="5760" w:hanging="360"/>
+      </w:pPr>
+      <w:rPr>
+        <w:rFonts w:ascii="Courier New" w:hAnsi="Courier New" w:cs="Courier New" w:hint="default"/>
+      </w:rPr>
+    </w:lvl>
+    <w:lvl w:ilvl="8" w:tplc="04100005" w:tentative="1">
+      <w:start w:val="1"/>
+      <w:numFmt w:val="bullet"/>
+      <w:lvlText w:val=""/>
+      <w:lvlJc w:val="left"/>
+      <w:pPr>
+        <w:ind w:left="6480" w:hanging="360"/>
+      </w:pPr>
+      <w:rPr>
+        <w:rFonts w:ascii="Wingdings" w:hAnsi="Wingdings" w:hint="default"/>
+      </w:rPr>
+    </w:lvl>
+  </w:abstractNum>
+  <w:abstractNum w:abstractNumId="18">
     <w:nsid w:val="66B86F92"/>
     <w:multiLevelType w:val="hybridMultilevel"/>
     <w:tmpl w:val="2670F1A8"/>
@@ -4448,7 +6679,7 @@
       </w:pPr>
     </w:lvl>
   </w:abstractNum>
-  <w:abstractNum w:abstractNumId="12">
+  <w:abstractNum w:abstractNumId="19">
     <w:nsid w:val="67556E40"/>
     <w:multiLevelType w:val="hybridMultilevel"/>
     <w:tmpl w:val="BE0087F4"/>
@@ -4561,7 +6792,7 @@
       </w:rPr>
     </w:lvl>
   </w:abstractNum>
-  <w:abstractNum w:abstractNumId="13">
+  <w:abstractNum w:abstractNumId="20">
     <w:nsid w:val="6D3D11F1"/>
     <w:multiLevelType w:val="hybridMultilevel"/>
     <w:tmpl w:val="E070DD6A"/>
@@ -4574,7 +6805,7 @@
         <w:ind w:left="720" w:hanging="360"/>
       </w:pPr>
     </w:lvl>
-    <w:lvl w:ilvl="1" w:tplc="04100019" w:tentative="1">
+    <w:lvl w:ilvl="1" w:tplc="04100019">
       <w:start w:val="1"/>
       <w:numFmt w:val="lowerLetter"/>
       <w:lvlText w:val="%2."/>
@@ -4647,7 +6878,7 @@
       </w:pPr>
     </w:lvl>
   </w:abstractNum>
-  <w:abstractNum w:abstractNumId="14">
+  <w:abstractNum w:abstractNumId="21">
     <w:nsid w:val="71213D49"/>
     <w:multiLevelType w:val="hybridMultilevel"/>
     <w:tmpl w:val="ACA82B1C"/>
@@ -4760,50 +6991,303 @@
       </w:rPr>
     </w:lvl>
   </w:abstractNum>
+  <w:abstractNum w:abstractNumId="22">
+    <w:nsid w:val="79237434"/>
+    <w:multiLevelType w:val="hybridMultilevel"/>
+    <w:tmpl w:val="7ACC48EC"/>
+    <w:lvl w:ilvl="0" w:tplc="04100001">
+      <w:start w:val="1"/>
+      <w:numFmt w:val="bullet"/>
+      <w:lvlText w:val=""/>
+      <w:lvlJc w:val="left"/>
+      <w:pPr>
+        <w:ind w:left="720" w:hanging="360"/>
+      </w:pPr>
+      <w:rPr>
+        <w:rFonts w:ascii="Symbol" w:hAnsi="Symbol" w:hint="default"/>
+      </w:rPr>
+    </w:lvl>
+    <w:lvl w:ilvl="1" w:tplc="04100003" w:tentative="1">
+      <w:start w:val="1"/>
+      <w:numFmt w:val="bullet"/>
+      <w:lvlText w:val="o"/>
+      <w:lvlJc w:val="left"/>
+      <w:pPr>
+        <w:ind w:left="1440" w:hanging="360"/>
+      </w:pPr>
+      <w:rPr>
+        <w:rFonts w:ascii="Courier New" w:hAnsi="Courier New" w:cs="Courier New" w:hint="default"/>
+      </w:rPr>
+    </w:lvl>
+    <w:lvl w:ilvl="2" w:tplc="04100005" w:tentative="1">
+      <w:start w:val="1"/>
+      <w:numFmt w:val="bullet"/>
+      <w:lvlText w:val=""/>
+      <w:lvlJc w:val="left"/>
+      <w:pPr>
+        <w:ind w:left="2160" w:hanging="360"/>
+      </w:pPr>
+      <w:rPr>
+        <w:rFonts w:ascii="Wingdings" w:hAnsi="Wingdings" w:hint="default"/>
+      </w:rPr>
+    </w:lvl>
+    <w:lvl w:ilvl="3" w:tplc="04100001" w:tentative="1">
+      <w:start w:val="1"/>
+      <w:numFmt w:val="bullet"/>
+      <w:lvlText w:val=""/>
+      <w:lvlJc w:val="left"/>
+      <w:pPr>
+        <w:ind w:left="2880" w:hanging="360"/>
+      </w:pPr>
+      <w:rPr>
+        <w:rFonts w:ascii="Symbol" w:hAnsi="Symbol" w:hint="default"/>
+      </w:rPr>
+    </w:lvl>
+    <w:lvl w:ilvl="4" w:tplc="04100003" w:tentative="1">
+      <w:start w:val="1"/>
+      <w:numFmt w:val="bullet"/>
+      <w:lvlText w:val="o"/>
+      <w:lvlJc w:val="left"/>
+      <w:pPr>
+        <w:ind w:left="3600" w:hanging="360"/>
+      </w:pPr>
+      <w:rPr>
+        <w:rFonts w:ascii="Courier New" w:hAnsi="Courier New" w:cs="Courier New" w:hint="default"/>
+      </w:rPr>
+    </w:lvl>
+    <w:lvl w:ilvl="5" w:tplc="04100005" w:tentative="1">
+      <w:start w:val="1"/>
+      <w:numFmt w:val="bullet"/>
+      <w:lvlText w:val=""/>
+      <w:lvlJc w:val="left"/>
+      <w:pPr>
+        <w:ind w:left="4320" w:hanging="360"/>
+      </w:pPr>
+      <w:rPr>
+        <w:rFonts w:ascii="Wingdings" w:hAnsi="Wingdings" w:hint="default"/>
+      </w:rPr>
+    </w:lvl>
+    <w:lvl w:ilvl="6" w:tplc="04100001" w:tentative="1">
+      <w:start w:val="1"/>
+      <w:numFmt w:val="bullet"/>
+      <w:lvlText w:val=""/>
+      <w:lvlJc w:val="left"/>
+      <w:pPr>
+        <w:ind w:left="5040" w:hanging="360"/>
+      </w:pPr>
+      <w:rPr>
+        <w:rFonts w:ascii="Symbol" w:hAnsi="Symbol" w:hint="default"/>
+      </w:rPr>
+    </w:lvl>
+    <w:lvl w:ilvl="7" w:tplc="04100003" w:tentative="1">
+      <w:start w:val="1"/>
+      <w:numFmt w:val="bullet"/>
+      <w:lvlText w:val="o"/>
+      <w:lvlJc w:val="left"/>
+      <w:pPr>
+        <w:ind w:left="5760" w:hanging="360"/>
+      </w:pPr>
+      <w:rPr>
+        <w:rFonts w:ascii="Courier New" w:hAnsi="Courier New" w:cs="Courier New" w:hint="default"/>
+      </w:rPr>
+    </w:lvl>
+    <w:lvl w:ilvl="8" w:tplc="04100005" w:tentative="1">
+      <w:start w:val="1"/>
+      <w:numFmt w:val="bullet"/>
+      <w:lvlText w:val=""/>
+      <w:lvlJc w:val="left"/>
+      <w:pPr>
+        <w:ind w:left="6480" w:hanging="360"/>
+      </w:pPr>
+      <w:rPr>
+        <w:rFonts w:ascii="Wingdings" w:hAnsi="Wingdings" w:hint="default"/>
+      </w:rPr>
+    </w:lvl>
+  </w:abstractNum>
+  <w:abstractNum w:abstractNumId="23">
+    <w:nsid w:val="7F9E2058"/>
+    <w:multiLevelType w:val="hybridMultilevel"/>
+    <w:tmpl w:val="E9982652"/>
+    <w:lvl w:ilvl="0" w:tplc="04100001">
+      <w:start w:val="1"/>
+      <w:numFmt w:val="bullet"/>
+      <w:lvlText w:val=""/>
+      <w:lvlJc w:val="left"/>
+      <w:pPr>
+        <w:ind w:left="720" w:hanging="360"/>
+      </w:pPr>
+      <w:rPr>
+        <w:rFonts w:ascii="Symbol" w:hAnsi="Symbol" w:hint="default"/>
+      </w:rPr>
+    </w:lvl>
+    <w:lvl w:ilvl="1" w:tplc="04100003" w:tentative="1">
+      <w:start w:val="1"/>
+      <w:numFmt w:val="bullet"/>
+      <w:lvlText w:val="o"/>
+      <w:lvlJc w:val="left"/>
+      <w:pPr>
+        <w:ind w:left="1440" w:hanging="360"/>
+      </w:pPr>
+      <w:rPr>
+        <w:rFonts w:ascii="Courier New" w:hAnsi="Courier New" w:cs="Courier New" w:hint="default"/>
+      </w:rPr>
+    </w:lvl>
+    <w:lvl w:ilvl="2" w:tplc="04100005" w:tentative="1">
+      <w:start w:val="1"/>
+      <w:numFmt w:val="bullet"/>
+      <w:lvlText w:val=""/>
+      <w:lvlJc w:val="left"/>
+      <w:pPr>
+        <w:ind w:left="2160" w:hanging="360"/>
+      </w:pPr>
+      <w:rPr>
+        <w:rFonts w:ascii="Wingdings" w:hAnsi="Wingdings" w:hint="default"/>
+      </w:rPr>
+    </w:lvl>
+    <w:lvl w:ilvl="3" w:tplc="04100001" w:tentative="1">
+      <w:start w:val="1"/>
+      <w:numFmt w:val="bullet"/>
+      <w:lvlText w:val=""/>
+      <w:lvlJc w:val="left"/>
+      <w:pPr>
+        <w:ind w:left="2880" w:hanging="360"/>
+      </w:pPr>
+      <w:rPr>
+        <w:rFonts w:ascii="Symbol" w:hAnsi="Symbol" w:hint="default"/>
+      </w:rPr>
+    </w:lvl>
+    <w:lvl w:ilvl="4" w:tplc="04100003" w:tentative="1">
+      <w:start w:val="1"/>
+      <w:numFmt w:val="bullet"/>
+      <w:lvlText w:val="o"/>
+      <w:lvlJc w:val="left"/>
+      <w:pPr>
+        <w:ind w:left="3600" w:hanging="360"/>
+      </w:pPr>
+      <w:rPr>
+        <w:rFonts w:ascii="Courier New" w:hAnsi="Courier New" w:cs="Courier New" w:hint="default"/>
+      </w:rPr>
+    </w:lvl>
+    <w:lvl w:ilvl="5" w:tplc="04100005" w:tentative="1">
+      <w:start w:val="1"/>
+      <w:numFmt w:val="bullet"/>
+      <w:lvlText w:val=""/>
+      <w:lvlJc w:val="left"/>
+      <w:pPr>
+        <w:ind w:left="4320" w:hanging="360"/>
+      </w:pPr>
+      <w:rPr>
+        <w:rFonts w:ascii="Wingdings" w:hAnsi="Wingdings" w:hint="default"/>
+      </w:rPr>
+    </w:lvl>
+    <w:lvl w:ilvl="6" w:tplc="04100001" w:tentative="1">
+      <w:start w:val="1"/>
+      <w:numFmt w:val="bullet"/>
+      <w:lvlText w:val=""/>
+      <w:lvlJc w:val="left"/>
+      <w:pPr>
+        <w:ind w:left="5040" w:hanging="360"/>
+      </w:pPr>
+      <w:rPr>
+        <w:rFonts w:ascii="Symbol" w:hAnsi="Symbol" w:hint="default"/>
+      </w:rPr>
+    </w:lvl>
+    <w:lvl w:ilvl="7" w:tplc="04100003" w:tentative="1">
+      <w:start w:val="1"/>
+      <w:numFmt w:val="bullet"/>
+      <w:lvlText w:val="o"/>
+      <w:lvlJc w:val="left"/>
+      <w:pPr>
+        <w:ind w:left="5760" w:hanging="360"/>
+      </w:pPr>
+      <w:rPr>
+        <w:rFonts w:ascii="Courier New" w:hAnsi="Courier New" w:cs="Courier New" w:hint="default"/>
+      </w:rPr>
+    </w:lvl>
+    <w:lvl w:ilvl="8" w:tplc="04100005" w:tentative="1">
+      <w:start w:val="1"/>
+      <w:numFmt w:val="bullet"/>
+      <w:lvlText w:val=""/>
+      <w:lvlJc w:val="left"/>
+      <w:pPr>
+        <w:ind w:left="6480" w:hanging="360"/>
+      </w:pPr>
+      <w:rPr>
+        <w:rFonts w:ascii="Wingdings" w:hAnsi="Wingdings" w:hint="default"/>
+      </w:rPr>
+    </w:lvl>
+  </w:abstractNum>
   <w:num w:numId="1">
+    <w:abstractNumId w:val="10"/>
+  </w:num>
+  <w:num w:numId="2">
+    <w:abstractNumId w:val="2"/>
+  </w:num>
+  <w:num w:numId="3">
+    <w:abstractNumId w:val="8"/>
+  </w:num>
+  <w:num w:numId="4">
+    <w:abstractNumId w:val="13"/>
+  </w:num>
+  <w:num w:numId="5">
+    <w:abstractNumId w:val="15"/>
+  </w:num>
+  <w:num w:numId="6">
+    <w:abstractNumId w:val="3"/>
+  </w:num>
+  <w:num w:numId="7">
+    <w:abstractNumId w:val="1"/>
+  </w:num>
+  <w:num w:numId="8">
+    <w:abstractNumId w:val="14"/>
+  </w:num>
+  <w:num w:numId="9">
+    <w:abstractNumId w:val="7"/>
+  </w:num>
+  <w:num w:numId="10">
+    <w:abstractNumId w:val="21"/>
+  </w:num>
+  <w:num w:numId="11">
+    <w:abstractNumId w:val="19"/>
+  </w:num>
+  <w:num w:numId="12">
+    <w:abstractNumId w:val="11"/>
+  </w:num>
+  <w:num w:numId="13">
+    <w:abstractNumId w:val="18"/>
+  </w:num>
+  <w:num w:numId="14">
+    <w:abstractNumId w:val="12"/>
+  </w:num>
+  <w:num w:numId="15">
+    <w:abstractNumId w:val="20"/>
+  </w:num>
+  <w:num w:numId="16">
+    <w:abstractNumId w:val="6"/>
+  </w:num>
+  <w:num w:numId="17">
+    <w:abstractNumId w:val="16"/>
+  </w:num>
+  <w:num w:numId="18">
+    <w:abstractNumId w:val="17"/>
+  </w:num>
+  <w:num w:numId="19">
+    <w:abstractNumId w:val="23"/>
+  </w:num>
+  <w:num w:numId="20">
     <w:abstractNumId w:val="5"/>
   </w:num>
-  <w:num w:numId="2">
-    <w:abstractNumId w:val="1"/>
+  <w:num w:numId="21">
+    <w:abstractNumId w:val="9"/>
   </w:num>
-  <w:num w:numId="3">
+  <w:num w:numId="22">
     <w:abstractNumId w:val="4"/>
   </w:num>
-  <w:num w:numId="4">
-    <w:abstractNumId w:val="8"/>
-  </w:num>
-  <w:num w:numId="5">
-    <w:abstractNumId w:val="10"/>
-  </w:num>
-  <w:num w:numId="6">
-    <w:abstractNumId w:val="2"/>
-  </w:num>
-  <w:num w:numId="7">
+  <w:num w:numId="23">
     <w:abstractNumId w:val="0"/>
   </w:num>
-  <w:num w:numId="8">
-    <w:abstractNumId w:val="9"/>
-  </w:num>
-  <w:num w:numId="9">
-    <w:abstractNumId w:val="3"/>
-  </w:num>
-  <w:num w:numId="10">
-    <w:abstractNumId w:val="14"/>
-  </w:num>
-  <w:num w:numId="11">
-    <w:abstractNumId w:val="12"/>
-  </w:num>
-  <w:num w:numId="12">
-    <w:abstractNumId w:val="6"/>
-  </w:num>
-  <w:num w:numId="13">
-    <w:abstractNumId w:val="11"/>
-  </w:num>
-  <w:num w:numId="14">
-    <w:abstractNumId w:val="7"/>
-  </w:num>
-  <w:num w:numId="15">
-    <w:abstractNumId w:val="13"/>
+  <w:num w:numId="24">
+    <w:abstractNumId w:val="22"/>
   </w:num>
 </w:numbering>
 </file>
@@ -5330,6 +7814,17 @@
       </w:rPr>
     </w:tblStylePr>
   </w:style>
+  <w:style w:type="character" w:styleId="Collegamentoipertestuale">
+    <w:name w:val="Hyperlink"/>
+    <w:basedOn w:val="Carpredefinitoparagrafo"/>
+    <w:uiPriority w:val="99"/>
+    <w:unhideWhenUsed/>
+    <w:rsid w:val="005C34BC"/>
+    <w:rPr>
+      <w:color w:val="0563C1" w:themeColor="hyperlink"/>
+      <w:u w:val="single"/>
+    </w:rPr>
+  </w:style>
 </w:styles>
 </file>
 
@@ -5599,7 +8094,7 @@
 </file>
 
 <file path=customXml/itemProps1.xml><?xml version="1.0" encoding="utf-8"?>
-<ds:datastoreItem xmlns:ds="http://schemas.openxmlformats.org/officeDocument/2006/customXml" ds:itemID="{6F8AA5EF-E4F7-41D6-8D52-1E169CAFBB52}">
+<ds:datastoreItem xmlns:ds="http://schemas.openxmlformats.org/officeDocument/2006/customXml" ds:itemID="{755BEDE7-C66D-4CD1-8B78-47A3C90A05F2}">
   <ds:schemaRefs>
     <ds:schemaRef ds:uri="http://schemas.openxmlformats.org/officeDocument/2006/bibliography"/>
   </ds:schemaRefs>

</xml_diff>

<commit_message>
Updated Inspector for Model Configurator Manager
</commit_message>
<xml_diff>
--- a/ModelConfiguratorManual.docx
+++ b/ModelConfiguratorManual.docx
@@ -4,6 +4,13 @@
   <w:body>
     <w:sdt>
       <w:sdtPr>
+        <w:rPr>
+          <w:rFonts w:asciiTheme="minorHAnsi" w:eastAsiaTheme="minorHAnsi" w:hAnsiTheme="minorHAnsi" w:cstheme="minorBidi"/>
+          <w:color w:val="auto"/>
+          <w:sz w:val="22"/>
+          <w:szCs w:val="22"/>
+          <w:lang w:eastAsia="en-US"/>
+        </w:rPr>
         <w:id w:val="-1141420616"/>
         <w:docPartObj>
           <w:docPartGallery w:val="Table of Contents"/>
@@ -12,13 +19,8 @@
       </w:sdtPr>
       <w:sdtEndPr>
         <w:rPr>
-          <w:rFonts w:asciiTheme="minorHAnsi" w:eastAsiaTheme="minorHAnsi" w:hAnsiTheme="minorHAnsi" w:cstheme="minorBidi"/>
           <w:b/>
           <w:bCs/>
-          <w:color w:val="auto"/>
-          <w:sz w:val="22"/>
-          <w:szCs w:val="22"/>
-          <w:lang w:eastAsia="en-US"/>
         </w:rPr>
       </w:sdtEndPr>
       <w:sdtContent>
@@ -1800,8 +1802,6 @@
       <w:pPr>
         <w:pStyle w:val="Titolo2"/>
       </w:pPr>
-      <w:bookmarkStart w:id="6" w:name="_GoBack"/>
-      <w:bookmarkEnd w:id="6"/>
       <w:r>
         <w:t>1.</w:t>
       </w:r>
@@ -2437,12 +2437,12 @@
       <w:pPr>
         <w:pStyle w:val="Titolo1"/>
       </w:pPr>
-      <w:bookmarkStart w:id="7" w:name="_Toc503195296"/>
+      <w:bookmarkStart w:id="6" w:name="_Toc503195296"/>
       <w:r>
         <w:lastRenderedPageBreak/>
         <w:t>Componenti</w:t>
       </w:r>
-      <w:bookmarkEnd w:id="7"/>
+      <w:bookmarkEnd w:id="6"/>
       <w:r>
         <w:t xml:space="preserve"> nel dettaglio</w:t>
       </w:r>
@@ -2611,11 +2611,11 @@
       <w:pPr>
         <w:pStyle w:val="Titolo2"/>
       </w:pPr>
-      <w:bookmarkStart w:id="8" w:name="_Toc503195297"/>
+      <w:bookmarkStart w:id="7" w:name="_Toc503195297"/>
       <w:r>
         <w:t>MaterialManager</w:t>
       </w:r>
-      <w:bookmarkEnd w:id="8"/>
+      <w:bookmarkEnd w:id="7"/>
     </w:p>
     <w:p>
       <w:pPr>
@@ -2694,7 +2694,10 @@
         <w:t>Index Material</w:t>
       </w:r>
       <w:r>
-        <w:t xml:space="preserve"> è l’indice del materiale da sostituire, utilizzato solo nel caso in cui le mesh sono multi-materiale.</w:t>
+        <w:t xml:space="preserve"> è l’indice del materiale da sostituire,</w:t>
+      </w:r>
+      <w:r>
+        <w:t xml:space="preserve"> da modificare nel caso di mesh multi-materiale.</w:t>
       </w:r>
     </w:p>
     <w:p>
@@ -2927,6 +2930,104 @@
     </w:p>
     <w:p>
       <w:pPr>
+        <w:pStyle w:val="Paragrafoelenco"/>
+        <w:numPr>
+          <w:ilvl w:val="0"/>
+          <w:numId w:val="23"/>
+        </w:numPr>
+      </w:pPr>
+      <w:r>
+        <w:rPr>
+          <w:b/>
+        </w:rPr>
+        <w:t xml:space="preserve">Remove Duplicates or Missing </w:t>
+      </w:r>
+      <w:r>
+        <w:t xml:space="preserve">rimuove i duplicati e i riferimenti vuoti o </w:t>
+      </w:r>
+      <w:r>
+        <w:t>mancanti</w:t>
+      </w:r>
+      <w:r>
+        <w:t>.</w:t>
+      </w:r>
+    </w:p>
+    <w:p>
+      <w:pPr>
+        <w:pStyle w:val="Paragrafoelenco"/>
+        <w:numPr>
+          <w:ilvl w:val="0"/>
+          <w:numId w:val="23"/>
+        </w:numPr>
+      </w:pPr>
+      <w:r>
+        <w:rPr>
+          <w:b/>
+        </w:rPr>
+        <w:t xml:space="preserve">Copy </w:t>
+      </w:r>
+      <w:r>
+        <w:t>salva una copia della lista dei mesh.</w:t>
+      </w:r>
+    </w:p>
+    <w:p>
+      <w:pPr>
+        <w:pStyle w:val="Paragrafoelenco"/>
+        <w:numPr>
+          <w:ilvl w:val="0"/>
+          <w:numId w:val="23"/>
+        </w:numPr>
+      </w:pPr>
+      <w:r>
+        <w:rPr>
+          <w:b/>
+        </w:rPr>
+        <w:t xml:space="preserve">Paste </w:t>
+      </w:r>
+      <w:r>
+        <w:rPr>
+          <w:u w:val="single"/>
+        </w:rPr>
+        <w:t>sostituisce</w:t>
+      </w:r>
+      <w:r>
+        <w:t xml:space="preserve"> la lista con quella copiata</w:t>
+      </w:r>
+      <w:r>
+        <w:t>.</w:t>
+      </w:r>
+    </w:p>
+    <w:p>
+      <w:pPr>
+        <w:pStyle w:val="Paragrafoelenco"/>
+        <w:numPr>
+          <w:ilvl w:val="0"/>
+          <w:numId w:val="23"/>
+        </w:numPr>
+      </w:pPr>
+      <w:r>
+        <w:rPr>
+          <w:b/>
+        </w:rPr>
+        <w:t xml:space="preserve">Select Copied </w:t>
+      </w:r>
+      <w:r>
+        <w:t xml:space="preserve">seleziona nella finestra </w:t>
+      </w:r>
+      <w:r>
+        <w:rPr>
+          <w:i/>
+        </w:rPr>
+        <w:t>Scene</w:t>
+      </w:r>
+      <w:r>
+        <w:t xml:space="preserve"> gli elementi copiati.</w:t>
+      </w:r>
+      <w:bookmarkStart w:id="8" w:name="_GoBack"/>
+      <w:bookmarkEnd w:id="8"/>
+    </w:p>
+    <w:p>
+      <w:pPr>
         <w:ind w:firstLine="360"/>
       </w:pPr>
       <w:r>
@@ -2951,13 +3052,23 @@
         <w:t xml:space="preserve">ApplyMaterial </w:t>
       </w:r>
       <w:r>
+        <w:rPr>
+          <w:u w:val="single"/>
+        </w:rPr>
         <w:t xml:space="preserve">non è registrato dalla funzione </w:t>
       </w:r>
       <w:r>
         <w:rPr>
           <w:i/>
-        </w:rPr>
-        <w:t xml:space="preserve">Annulla </w:t>
+          <w:u w:val="single"/>
+        </w:rPr>
+        <w:t>Annulla</w:t>
+      </w:r>
+      <w:r>
+        <w:rPr>
+          <w:i/>
+        </w:rPr>
+        <w:t xml:space="preserve"> </w:t>
       </w:r>
       <w:r>
         <w:t>(</w:t>
@@ -2999,25 +3110,16 @@
         </w:numPr>
       </w:pPr>
       <w:r>
-        <w:t xml:space="preserve">E’ possibile aggiungere/rimuovere mesh senza utilizzare i bottoni di </w:t>
-      </w:r>
-      <w:r>
-        <w:rPr>
-          <w:i/>
-        </w:rPr>
-        <w:t>Add</w:t>
-      </w:r>
-      <w:r>
-        <w:rPr>
-          <w:i/>
-        </w:rPr>
-        <w:t>/</w:t>
-      </w:r>
-      <w:r>
-        <w:rPr>
-          <w:i/>
-        </w:rPr>
-        <w:t>Remove</w:t>
+        <w:t>E’ possibile aggiungere/rimuovere mesh</w:t>
+      </w:r>
+      <w:r>
+        <w:t xml:space="preserve"> direttamente </w:t>
+      </w:r>
+      <w:r>
+        <w:t>alla</w:t>
+      </w:r>
+      <w:r>
+        <w:t xml:space="preserve"> lista</w:t>
       </w:r>
       <w:r>
         <w:t xml:space="preserve"> trascinando o eliminandoli (click destro su elemento) dalla lista </w:t>
@@ -3067,6 +3169,7 @@
         <w:rPr>
           <w:b/>
         </w:rPr>
+        <w:lastRenderedPageBreak/>
         <w:t>GameObjects</w:t>
       </w:r>
       <w:r>
@@ -3139,7 +3242,6 @@
         <w:rPr>
           <w:b/>
         </w:rPr>
-        <w:lastRenderedPageBreak/>
         <w:t>Groups To Disable</w:t>
       </w:r>
       <w:r>
@@ -3264,6 +3366,27 @@
     </w:p>
     <w:p>
       <w:pPr>
+        <w:pStyle w:val="Paragrafoelenco"/>
+        <w:numPr>
+          <w:ilvl w:val="0"/>
+          <w:numId w:val="20"/>
+        </w:numPr>
+        <w:rPr>
+          <w:b/>
+        </w:rPr>
+      </w:pPr>
+      <w:r>
+        <w:rPr>
+          <w:b/>
+        </w:rPr>
+        <w:t xml:space="preserve">Remove Duplicates or Missing </w:t>
+      </w:r>
+      <w:r>
+        <w:t>rimuove i duplicati e i riferimenti vuoti o mancanti.</w:t>
+      </w:r>
+    </w:p>
+    <w:p>
+      <w:pPr>
         <w:ind w:firstLine="360"/>
       </w:pPr>
       <w:r>
@@ -3355,10 +3478,7 @@
     <w:p>
       <w:r>
         <w:tab/>
-        <w:t>E’ il componente che raggruppa GameObjectGroup e MaterialManager che creano una configurazione.</w:t>
-      </w:r>
-      <w:r>
-        <w:t xml:space="preserve"> Richiede un componente </w:t>
+        <w:t xml:space="preserve">E’ il componente che raggruppa GameObjectGroup e MaterialManager che creano una configurazione. Richiede un componente </w:t>
       </w:r>
       <w:r>
         <w:rPr>
@@ -3462,13 +3582,7 @@
         <w:t xml:space="preserve"> </w:t>
       </w:r>
       <w:r>
-        <w:t xml:space="preserve">che viene applicato dalla configurazione, </w:t>
-      </w:r>
-      <w:r>
-        <w:t>tali riferimenti vanno inseriti manualmente</w:t>
-      </w:r>
-      <w:r>
-        <w:t>.</w:t>
+        <w:t>che viene applicato dalla configurazione, tali riferimenti vanno inseriti manualmente.</w:t>
       </w:r>
     </w:p>
     <w:p>
@@ -3512,10 +3626,7 @@
         <w:ind w:firstLine="360"/>
       </w:pPr>
       <w:r>
-        <w:t xml:space="preserve">       </w:t>
-      </w:r>
-      <w:r>
-        <w:t>Ci sono inoltre alcune funzionalità nell’</w:t>
+        <w:t xml:space="preserve">       Ci sono inoltre alcune funzionalità nell’</w:t>
       </w:r>
       <w:r>
         <w:rPr>
@@ -3761,6 +3872,7 @@
         <w:rPr>
           <w:b/>
         </w:rPr>
+        <w:lastRenderedPageBreak/>
         <w:t>Controlli Avanzati</w:t>
       </w:r>
       <w:r>
@@ -3890,7 +4002,6 @@
         <w:rPr>
           <w:b/>
         </w:rPr>
-        <w:lastRenderedPageBreak/>
         <w:t xml:space="preserve">Previous/Next </w:t>
       </w:r>
       <w:r>
@@ -4717,6 +4828,7 @@
               <w:rPr>
                 <w:b w:val="0"/>
               </w:rPr>
+              <w:lastRenderedPageBreak/>
               <w:t>1.</w:t>
             </w:r>
           </w:p>
@@ -5032,7 +5144,6 @@
         <w:ind w:firstLine="360"/>
       </w:pPr>
       <w:r>
-        <w:lastRenderedPageBreak/>
         <w:t>Essenzialmente si riassume in:</w:t>
       </w:r>
     </w:p>
@@ -6649,6 +6760,7 @@
         </w:numPr>
       </w:pPr>
       <w:r>
+        <w:lastRenderedPageBreak/>
         <w:t xml:space="preserve">Nel caso dell’operazione Similar, le strutture di entrambi le configurazioni </w:t>
       </w:r>
       <w:r>
@@ -11408,7 +11520,7 @@
 </file>
 
 <file path=customXml/itemProps1.xml><?xml version="1.0" encoding="utf-8"?>
-<ds:datastoreItem xmlns:ds="http://schemas.openxmlformats.org/officeDocument/2006/customXml" ds:itemID="{6E895A62-4635-4BD6-AFFB-6F8CCCF584AA}">
+<ds:datastoreItem xmlns:ds="http://schemas.openxmlformats.org/officeDocument/2006/customXml" ds:itemID="{6D6561ED-09FD-47E1-AE5B-9EA8F7E76F4D}">
   <ds:schemaRefs>
     <ds:schemaRef ds:uri="http://schemas.openxmlformats.org/officeDocument/2006/bibliography"/>
   </ds:schemaRefs>

</xml_diff>